<commit_message>
Pengisian Laporan Daily Scrum
</commit_message>
<xml_diff>
--- a/uts_agile.docx
+++ b/uts_agile.docx
@@ -1,6 +1,6 @@
 
 <file path=word/document.xml><?xml version="1.0" encoding="utf-8"?>
-<w:document xmlns:wpc="http://schemas.microsoft.com/office/word/2010/wordprocessingCanvas" xmlns:cx="http://schemas.microsoft.com/office/drawing/2014/chartex" xmlns:cx1="http://schemas.microsoft.com/office/drawing/2015/9/8/chartex" xmlns:cx2="http://schemas.microsoft.com/office/drawing/2015/10/21/chartex" xmlns:cx3="http://schemas.microsoft.com/office/drawing/2016/5/9/chartex" xmlns:cx4="http://schemas.microsoft.com/office/drawing/2016/5/10/chartex" xmlns:cx5="http://schemas.microsoft.com/office/drawing/2016/5/11/chartex" xmlns:cx6="http://schemas.microsoft.com/office/drawing/2016/5/12/chartex" xmlns:cx7="http://schemas.microsoft.com/office/drawing/2016/5/13/chartex" xmlns:cx8="http://schemas.microsoft.com/office/drawing/2016/5/14/chartex" xmlns:mc="http://schemas.openxmlformats.org/markup-compatibility/2006" xmlns:aink="http://schemas.microsoft.com/office/drawing/2016/ink" xmlns:am3d="http://schemas.microsoft.com/office/drawing/2017/model3d" xmlns:o="urn:schemas-microsoft-com:office:office" xmlns:r="http://schemas.openxmlformats.org/officeDocument/2006/relationships" xmlns:m="http://schemas.openxmlformats.org/officeDocument/2006/math" xmlns:v="urn:schemas-microsoft-com:vml" xmlns:wp14="http://schemas.microsoft.com/office/word/2010/wordprocessingDrawing" xmlns:wp="http://schemas.openxmlformats.org/drawingml/2006/wordprocessingDrawing" xmlns:w10="urn:schemas-microsoft-com:office:word" xmlns:w="http://schemas.openxmlformats.org/wordprocessingml/2006/main" xmlns:w14="http://schemas.microsoft.com/office/word/2010/wordml" xmlns:w15="http://schemas.microsoft.com/office/word/2012/wordml" xmlns:w16cex="http://schemas.microsoft.com/office/word/2018/wordml/cex" xmlns:w16cid="http://schemas.microsoft.com/office/word/2016/wordml/cid" xmlns:w16="http://schemas.microsoft.com/office/word/2018/wordml" xmlns:w16sdtdh="http://schemas.microsoft.com/office/word/2020/wordml/sdtdatahash" xmlns:w16se="http://schemas.microsoft.com/office/word/2015/wordml/symex" xmlns:wpg="http://schemas.microsoft.com/office/word/2010/wordprocessingGroup" xmlns:wpi="http://schemas.microsoft.com/office/word/2010/wordprocessingInk" xmlns:wne="http://schemas.microsoft.com/office/word/2006/wordml" xmlns:wps="http://schemas.microsoft.com/office/word/2010/wordprocessingShape" mc:Ignorable="w14 w15 w16se w16cid w16 w16cex w16sdtdh wp14">
+<w:document xmlns:wpc="http://schemas.microsoft.com/office/word/2010/wordprocessingCanvas" xmlns:cx="http://schemas.microsoft.com/office/drawing/2014/chartex" xmlns:cx1="http://schemas.microsoft.com/office/drawing/2015/9/8/chartex" xmlns:cx2="http://schemas.microsoft.com/office/drawing/2015/10/21/chartex" xmlns:cx3="http://schemas.microsoft.com/office/drawing/2016/5/9/chartex" xmlns:cx4="http://schemas.microsoft.com/office/drawing/2016/5/10/chartex" xmlns:cx5="http://schemas.microsoft.com/office/drawing/2016/5/11/chartex" xmlns:cx6="http://schemas.microsoft.com/office/drawing/2016/5/12/chartex" xmlns:cx7="http://schemas.microsoft.com/office/drawing/2016/5/13/chartex" xmlns:cx8="http://schemas.microsoft.com/office/drawing/2016/5/14/chartex" xmlns:mc="http://schemas.openxmlformats.org/markup-compatibility/2006" xmlns:aink="http://schemas.microsoft.com/office/drawing/2016/ink" xmlns:am3d="http://schemas.microsoft.com/office/drawing/2017/model3d" xmlns:o="urn:schemas-microsoft-com:office:office" xmlns:oel="http://schemas.microsoft.com/office/2019/extlst" xmlns:r="http://schemas.openxmlformats.org/officeDocument/2006/relationships" xmlns:m="http://schemas.openxmlformats.org/officeDocument/2006/math" xmlns:v="urn:schemas-microsoft-com:vml" xmlns:wp14="http://schemas.microsoft.com/office/word/2010/wordprocessingDrawing" xmlns:wp="http://schemas.openxmlformats.org/drawingml/2006/wordprocessingDrawing" xmlns:w10="urn:schemas-microsoft-com:office:word" xmlns:w="http://schemas.openxmlformats.org/wordprocessingml/2006/main" xmlns:w14="http://schemas.microsoft.com/office/word/2010/wordml" xmlns:w15="http://schemas.microsoft.com/office/word/2012/wordml" xmlns:w16cex="http://schemas.microsoft.com/office/word/2018/wordml/cex" xmlns:w16cid="http://schemas.microsoft.com/office/word/2016/wordml/cid" xmlns:w16="http://schemas.microsoft.com/office/word/2018/wordml" xmlns:w16du="http://schemas.microsoft.com/office/word/2023/wordml/word16du" xmlns:w16sdtdh="http://schemas.microsoft.com/office/word/2020/wordml/sdtdatahash" xmlns:w16se="http://schemas.microsoft.com/office/word/2015/wordml/symex" xmlns:wpg="http://schemas.microsoft.com/office/word/2010/wordprocessingGroup" xmlns:wpi="http://schemas.microsoft.com/office/word/2010/wordprocessingInk" xmlns:wne="http://schemas.microsoft.com/office/word/2006/wordml" xmlns:wps="http://schemas.microsoft.com/office/word/2010/wordprocessingShape" mc:Ignorable="w14 w15 w16se w16cid w16 w16cex w16sdtdh wp14">
   <w:body>
     <w:p>
       <w:pPr>
@@ -3859,6 +3859,15 @@
                 <w:lang w:val="en-US"/>
               </w:rPr>
             </w:pPr>
+            <w:r>
+              <w:rPr>
+                <w:rFonts w:ascii="Times New Roman" w:hAnsi="Times New Roman" w:cs="Times New Roman"/>
+                <w:sz w:val="24"/>
+                <w:szCs w:val="24"/>
+                <w:lang w:val="en-US"/>
+              </w:rPr>
+              <w:t>Membuat Rancangan Figma</w:t>
+            </w:r>
           </w:p>
         </w:tc>
         <w:tc>
@@ -3876,6 +3885,15 @@
                 <w:lang w:val="en-US"/>
               </w:rPr>
             </w:pPr>
+            <w:r>
+              <w:rPr>
+                <w:rFonts w:ascii="Times New Roman" w:hAnsi="Times New Roman" w:cs="Times New Roman"/>
+                <w:sz w:val="24"/>
+                <w:szCs w:val="24"/>
+                <w:lang w:val="en-US"/>
+              </w:rPr>
+              <w:t>Membuat Laporan</w:t>
+            </w:r>
           </w:p>
         </w:tc>
       </w:tr>
@@ -3939,6 +3957,15 @@
                 <w:lang w:val="en-US"/>
               </w:rPr>
             </w:pPr>
+            <w:r>
+              <w:rPr>
+                <w:rFonts w:ascii="Times New Roman" w:hAnsi="Times New Roman" w:cs="Times New Roman"/>
+                <w:sz w:val="24"/>
+                <w:szCs w:val="24"/>
+                <w:lang w:val="en-US"/>
+              </w:rPr>
+              <w:t>Review Figma</w:t>
+            </w:r>
           </w:p>
         </w:tc>
         <w:tc>
@@ -3956,6 +3983,15 @@
                 <w:lang w:val="en-US"/>
               </w:rPr>
             </w:pPr>
+            <w:r>
+              <w:rPr>
+                <w:rFonts w:ascii="Times New Roman" w:hAnsi="Times New Roman" w:cs="Times New Roman"/>
+                <w:sz w:val="24"/>
+                <w:szCs w:val="24"/>
+                <w:lang w:val="en-US"/>
+              </w:rPr>
+              <w:t>Mereview laporan</w:t>
+            </w:r>
           </w:p>
         </w:tc>
       </w:tr>
@@ -4019,6 +4055,15 @@
                 <w:lang w:val="en-US"/>
               </w:rPr>
             </w:pPr>
+            <w:r>
+              <w:rPr>
+                <w:rFonts w:ascii="Times New Roman" w:hAnsi="Times New Roman" w:cs="Times New Roman"/>
+                <w:sz w:val="24"/>
+                <w:szCs w:val="24"/>
+                <w:lang w:val="en-US"/>
+              </w:rPr>
+              <w:t>Menemukan beberapa kendala di bagian pengisian atribut</w:t>
+            </w:r>
           </w:p>
         </w:tc>
         <w:tc>
@@ -4036,6 +4081,15 @@
                 <w:lang w:val="en-US"/>
               </w:rPr>
             </w:pPr>
+            <w:r>
+              <w:rPr>
+                <w:rFonts w:ascii="Times New Roman" w:hAnsi="Times New Roman" w:cs="Times New Roman"/>
+                <w:sz w:val="24"/>
+                <w:szCs w:val="24"/>
+                <w:lang w:val="en-US"/>
+              </w:rPr>
+              <w:t>Tidak ada</w:t>
+            </w:r>
           </w:p>
         </w:tc>
       </w:tr>
@@ -4365,7 +4419,7 @@
 </file>
 
 <file path=word/endnotes.xml><?xml version="1.0" encoding="utf-8"?>
-<w:endnotes xmlns:wpc="http://schemas.microsoft.com/office/word/2010/wordprocessingCanvas" xmlns:cx="http://schemas.microsoft.com/office/drawing/2014/chartex" xmlns:cx1="http://schemas.microsoft.com/office/drawing/2015/9/8/chartex" xmlns:cx2="http://schemas.microsoft.com/office/drawing/2015/10/21/chartex" xmlns:cx3="http://schemas.microsoft.com/office/drawing/2016/5/9/chartex" xmlns:cx4="http://schemas.microsoft.com/office/drawing/2016/5/10/chartex" xmlns:cx5="http://schemas.microsoft.com/office/drawing/2016/5/11/chartex" xmlns:cx6="http://schemas.microsoft.com/office/drawing/2016/5/12/chartex" xmlns:cx7="http://schemas.microsoft.com/office/drawing/2016/5/13/chartex" xmlns:cx8="http://schemas.microsoft.com/office/drawing/2016/5/14/chartex" xmlns:mc="http://schemas.openxmlformats.org/markup-compatibility/2006" xmlns:aink="http://schemas.microsoft.com/office/drawing/2016/ink" xmlns:am3d="http://schemas.microsoft.com/office/drawing/2017/model3d" xmlns:o="urn:schemas-microsoft-com:office:office" xmlns:r="http://schemas.openxmlformats.org/officeDocument/2006/relationships" xmlns:m="http://schemas.openxmlformats.org/officeDocument/2006/math" xmlns:v="urn:schemas-microsoft-com:vml" xmlns:wp14="http://schemas.microsoft.com/office/word/2010/wordprocessingDrawing" xmlns:wp="http://schemas.openxmlformats.org/drawingml/2006/wordprocessingDrawing" xmlns:w10="urn:schemas-microsoft-com:office:word" xmlns:w="http://schemas.openxmlformats.org/wordprocessingml/2006/main" xmlns:w14="http://schemas.microsoft.com/office/word/2010/wordml" xmlns:w15="http://schemas.microsoft.com/office/word/2012/wordml" xmlns:w16cex="http://schemas.microsoft.com/office/word/2018/wordml/cex" xmlns:w16cid="http://schemas.microsoft.com/office/word/2016/wordml/cid" xmlns:w16="http://schemas.microsoft.com/office/word/2018/wordml" xmlns:w16sdtdh="http://schemas.microsoft.com/office/word/2020/wordml/sdtdatahash" xmlns:w16se="http://schemas.microsoft.com/office/word/2015/wordml/symex" xmlns:wpg="http://schemas.microsoft.com/office/word/2010/wordprocessingGroup" xmlns:wpi="http://schemas.microsoft.com/office/word/2010/wordprocessingInk" xmlns:wne="http://schemas.microsoft.com/office/word/2006/wordml" xmlns:wps="http://schemas.microsoft.com/office/word/2010/wordprocessingShape" mc:Ignorable="w14 w15 w16se w16cid w16 w16cex w16sdtdh wp14">
+<w:endnotes xmlns:wpc="http://schemas.microsoft.com/office/word/2010/wordprocessingCanvas" xmlns:cx="http://schemas.microsoft.com/office/drawing/2014/chartex" xmlns:cx1="http://schemas.microsoft.com/office/drawing/2015/9/8/chartex" xmlns:cx2="http://schemas.microsoft.com/office/drawing/2015/10/21/chartex" xmlns:cx3="http://schemas.microsoft.com/office/drawing/2016/5/9/chartex" xmlns:cx4="http://schemas.microsoft.com/office/drawing/2016/5/10/chartex" xmlns:cx5="http://schemas.microsoft.com/office/drawing/2016/5/11/chartex" xmlns:cx6="http://schemas.microsoft.com/office/drawing/2016/5/12/chartex" xmlns:cx7="http://schemas.microsoft.com/office/drawing/2016/5/13/chartex" xmlns:cx8="http://schemas.microsoft.com/office/drawing/2016/5/14/chartex" xmlns:mc="http://schemas.openxmlformats.org/markup-compatibility/2006" xmlns:aink="http://schemas.microsoft.com/office/drawing/2016/ink" xmlns:am3d="http://schemas.microsoft.com/office/drawing/2017/model3d" xmlns:o="urn:schemas-microsoft-com:office:office" xmlns:oel="http://schemas.microsoft.com/office/2019/extlst" xmlns:r="http://schemas.openxmlformats.org/officeDocument/2006/relationships" xmlns:m="http://schemas.openxmlformats.org/officeDocument/2006/math" xmlns:v="urn:schemas-microsoft-com:vml" xmlns:wp14="http://schemas.microsoft.com/office/word/2010/wordprocessingDrawing" xmlns:wp="http://schemas.openxmlformats.org/drawingml/2006/wordprocessingDrawing" xmlns:w10="urn:schemas-microsoft-com:office:word" xmlns:w="http://schemas.openxmlformats.org/wordprocessingml/2006/main" xmlns:w14="http://schemas.microsoft.com/office/word/2010/wordml" xmlns:w15="http://schemas.microsoft.com/office/word/2012/wordml" xmlns:w16cex="http://schemas.microsoft.com/office/word/2018/wordml/cex" xmlns:w16cid="http://schemas.microsoft.com/office/word/2016/wordml/cid" xmlns:w16="http://schemas.microsoft.com/office/word/2018/wordml" xmlns:w16du="http://schemas.microsoft.com/office/word/2023/wordml/word16du" xmlns:w16sdtdh="http://schemas.microsoft.com/office/word/2020/wordml/sdtdatahash" xmlns:w16se="http://schemas.microsoft.com/office/word/2015/wordml/symex" xmlns:wpg="http://schemas.microsoft.com/office/word/2010/wordprocessingGroup" xmlns:wpi="http://schemas.microsoft.com/office/word/2010/wordprocessingInk" xmlns:wne="http://schemas.microsoft.com/office/word/2006/wordml" xmlns:wps="http://schemas.microsoft.com/office/word/2010/wordprocessingShape" mc:Ignorable="w14 w15 w16se w16cid w16 w16cex w16sdtdh wp14">
   <w:endnote w:type="separator" w:id="-1">
     <w:p>
       <w:pPr>
@@ -4390,7 +4444,7 @@
 </file>
 
 <file path=word/footer1.xml><?xml version="1.0" encoding="utf-8"?>
-<w:ftr xmlns:wpc="http://schemas.microsoft.com/office/word/2010/wordprocessingCanvas" xmlns:cx="http://schemas.microsoft.com/office/drawing/2014/chartex" xmlns:cx1="http://schemas.microsoft.com/office/drawing/2015/9/8/chartex" xmlns:cx2="http://schemas.microsoft.com/office/drawing/2015/10/21/chartex" xmlns:cx3="http://schemas.microsoft.com/office/drawing/2016/5/9/chartex" xmlns:cx4="http://schemas.microsoft.com/office/drawing/2016/5/10/chartex" xmlns:cx5="http://schemas.microsoft.com/office/drawing/2016/5/11/chartex" xmlns:cx6="http://schemas.microsoft.com/office/drawing/2016/5/12/chartex" xmlns:cx7="http://schemas.microsoft.com/office/drawing/2016/5/13/chartex" xmlns:cx8="http://schemas.microsoft.com/office/drawing/2016/5/14/chartex" xmlns:mc="http://schemas.openxmlformats.org/markup-compatibility/2006" xmlns:aink="http://schemas.microsoft.com/office/drawing/2016/ink" xmlns:am3d="http://schemas.microsoft.com/office/drawing/2017/model3d" xmlns:o="urn:schemas-microsoft-com:office:office" xmlns:r="http://schemas.openxmlformats.org/officeDocument/2006/relationships" xmlns:m="http://schemas.openxmlformats.org/officeDocument/2006/math" xmlns:v="urn:schemas-microsoft-com:vml" xmlns:wp14="http://schemas.microsoft.com/office/word/2010/wordprocessingDrawing" xmlns:wp="http://schemas.openxmlformats.org/drawingml/2006/wordprocessingDrawing" xmlns:w10="urn:schemas-microsoft-com:office:word" xmlns:w="http://schemas.openxmlformats.org/wordprocessingml/2006/main" xmlns:w14="http://schemas.microsoft.com/office/word/2010/wordml" xmlns:w15="http://schemas.microsoft.com/office/word/2012/wordml" xmlns:w16cex="http://schemas.microsoft.com/office/word/2018/wordml/cex" xmlns:w16cid="http://schemas.microsoft.com/office/word/2016/wordml/cid" xmlns:w16="http://schemas.microsoft.com/office/word/2018/wordml" xmlns:w16sdtdh="http://schemas.microsoft.com/office/word/2020/wordml/sdtdatahash" xmlns:w16se="http://schemas.microsoft.com/office/word/2015/wordml/symex" xmlns:wpg="http://schemas.microsoft.com/office/word/2010/wordprocessingGroup" xmlns:wpi="http://schemas.microsoft.com/office/word/2010/wordprocessingInk" xmlns:wne="http://schemas.microsoft.com/office/word/2006/wordml" xmlns:wps="http://schemas.microsoft.com/office/word/2010/wordprocessingShape" mc:Ignorable="w14 w15 w16se w16cid w16 w16cex w16sdtdh wp14">
+<w:ftr xmlns:wpc="http://schemas.microsoft.com/office/word/2010/wordprocessingCanvas" xmlns:cx="http://schemas.microsoft.com/office/drawing/2014/chartex" xmlns:cx1="http://schemas.microsoft.com/office/drawing/2015/9/8/chartex" xmlns:cx2="http://schemas.microsoft.com/office/drawing/2015/10/21/chartex" xmlns:cx3="http://schemas.microsoft.com/office/drawing/2016/5/9/chartex" xmlns:cx4="http://schemas.microsoft.com/office/drawing/2016/5/10/chartex" xmlns:cx5="http://schemas.microsoft.com/office/drawing/2016/5/11/chartex" xmlns:cx6="http://schemas.microsoft.com/office/drawing/2016/5/12/chartex" xmlns:cx7="http://schemas.microsoft.com/office/drawing/2016/5/13/chartex" xmlns:cx8="http://schemas.microsoft.com/office/drawing/2016/5/14/chartex" xmlns:mc="http://schemas.openxmlformats.org/markup-compatibility/2006" xmlns:aink="http://schemas.microsoft.com/office/drawing/2016/ink" xmlns:am3d="http://schemas.microsoft.com/office/drawing/2017/model3d" xmlns:o="urn:schemas-microsoft-com:office:office" xmlns:oel="http://schemas.microsoft.com/office/2019/extlst" xmlns:r="http://schemas.openxmlformats.org/officeDocument/2006/relationships" xmlns:m="http://schemas.openxmlformats.org/officeDocument/2006/math" xmlns:v="urn:schemas-microsoft-com:vml" xmlns:wp14="http://schemas.microsoft.com/office/word/2010/wordprocessingDrawing" xmlns:wp="http://schemas.openxmlformats.org/drawingml/2006/wordprocessingDrawing" xmlns:w10="urn:schemas-microsoft-com:office:word" xmlns:w="http://schemas.openxmlformats.org/wordprocessingml/2006/main" xmlns:w14="http://schemas.microsoft.com/office/word/2010/wordml" xmlns:w15="http://schemas.microsoft.com/office/word/2012/wordml" xmlns:w16cex="http://schemas.microsoft.com/office/word/2018/wordml/cex" xmlns:w16cid="http://schemas.microsoft.com/office/word/2016/wordml/cid" xmlns:w16="http://schemas.microsoft.com/office/word/2018/wordml" xmlns:w16du="http://schemas.microsoft.com/office/word/2023/wordml/word16du" xmlns:w16sdtdh="http://schemas.microsoft.com/office/word/2020/wordml/sdtdatahash" xmlns:w16se="http://schemas.microsoft.com/office/word/2015/wordml/symex" xmlns:wpg="http://schemas.microsoft.com/office/word/2010/wordprocessingGroup" xmlns:wpi="http://schemas.microsoft.com/office/word/2010/wordprocessingInk" xmlns:wne="http://schemas.microsoft.com/office/word/2006/wordml" xmlns:wps="http://schemas.microsoft.com/office/word/2010/wordprocessingShape" mc:Ignorable="w14 w15 w16se w16cid w16 w16cex w16sdtdh wp14">
   <w:sdt>
     <w:sdtPr>
       <w:id w:val="-1842843270"/>
@@ -4399,7 +4453,6 @@
         <w:docPartUnique/>
       </w:docPartObj>
     </w:sdtPr>
-    <w:sdtEndPr/>
     <w:sdtContent>
       <w:p>
         <w:pPr>
@@ -4433,7 +4486,7 @@
 </file>
 
 <file path=word/footnotes.xml><?xml version="1.0" encoding="utf-8"?>
-<w:footnotes xmlns:wpc="http://schemas.microsoft.com/office/word/2010/wordprocessingCanvas" xmlns:cx="http://schemas.microsoft.com/office/drawing/2014/chartex" xmlns:cx1="http://schemas.microsoft.com/office/drawing/2015/9/8/chartex" xmlns:cx2="http://schemas.microsoft.com/office/drawing/2015/10/21/chartex" xmlns:cx3="http://schemas.microsoft.com/office/drawing/2016/5/9/chartex" xmlns:cx4="http://schemas.microsoft.com/office/drawing/2016/5/10/chartex" xmlns:cx5="http://schemas.microsoft.com/office/drawing/2016/5/11/chartex" xmlns:cx6="http://schemas.microsoft.com/office/drawing/2016/5/12/chartex" xmlns:cx7="http://schemas.microsoft.com/office/drawing/2016/5/13/chartex" xmlns:cx8="http://schemas.microsoft.com/office/drawing/2016/5/14/chartex" xmlns:mc="http://schemas.openxmlformats.org/markup-compatibility/2006" xmlns:aink="http://schemas.microsoft.com/office/drawing/2016/ink" xmlns:am3d="http://schemas.microsoft.com/office/drawing/2017/model3d" xmlns:o="urn:schemas-microsoft-com:office:office" xmlns:r="http://schemas.openxmlformats.org/officeDocument/2006/relationships" xmlns:m="http://schemas.openxmlformats.org/officeDocument/2006/math" xmlns:v="urn:schemas-microsoft-com:vml" xmlns:wp14="http://schemas.microsoft.com/office/word/2010/wordprocessingDrawing" xmlns:wp="http://schemas.openxmlformats.org/drawingml/2006/wordprocessingDrawing" xmlns:w10="urn:schemas-microsoft-com:office:word" xmlns:w="http://schemas.openxmlformats.org/wordprocessingml/2006/main" xmlns:w14="http://schemas.microsoft.com/office/word/2010/wordml" xmlns:w15="http://schemas.microsoft.com/office/word/2012/wordml" xmlns:w16cex="http://schemas.microsoft.com/office/word/2018/wordml/cex" xmlns:w16cid="http://schemas.microsoft.com/office/word/2016/wordml/cid" xmlns:w16="http://schemas.microsoft.com/office/word/2018/wordml" xmlns:w16sdtdh="http://schemas.microsoft.com/office/word/2020/wordml/sdtdatahash" xmlns:w16se="http://schemas.microsoft.com/office/word/2015/wordml/symex" xmlns:wpg="http://schemas.microsoft.com/office/word/2010/wordprocessingGroup" xmlns:wpi="http://schemas.microsoft.com/office/word/2010/wordprocessingInk" xmlns:wne="http://schemas.microsoft.com/office/word/2006/wordml" xmlns:wps="http://schemas.microsoft.com/office/word/2010/wordprocessingShape" mc:Ignorable="w14 w15 w16se w16cid w16 w16cex w16sdtdh wp14">
+<w:footnotes xmlns:wpc="http://schemas.microsoft.com/office/word/2010/wordprocessingCanvas" xmlns:cx="http://schemas.microsoft.com/office/drawing/2014/chartex" xmlns:cx1="http://schemas.microsoft.com/office/drawing/2015/9/8/chartex" xmlns:cx2="http://schemas.microsoft.com/office/drawing/2015/10/21/chartex" xmlns:cx3="http://schemas.microsoft.com/office/drawing/2016/5/9/chartex" xmlns:cx4="http://schemas.microsoft.com/office/drawing/2016/5/10/chartex" xmlns:cx5="http://schemas.microsoft.com/office/drawing/2016/5/11/chartex" xmlns:cx6="http://schemas.microsoft.com/office/drawing/2016/5/12/chartex" xmlns:cx7="http://schemas.microsoft.com/office/drawing/2016/5/13/chartex" xmlns:cx8="http://schemas.microsoft.com/office/drawing/2016/5/14/chartex" xmlns:mc="http://schemas.openxmlformats.org/markup-compatibility/2006" xmlns:aink="http://schemas.microsoft.com/office/drawing/2016/ink" xmlns:am3d="http://schemas.microsoft.com/office/drawing/2017/model3d" xmlns:o="urn:schemas-microsoft-com:office:office" xmlns:oel="http://schemas.microsoft.com/office/2019/extlst" xmlns:r="http://schemas.openxmlformats.org/officeDocument/2006/relationships" xmlns:m="http://schemas.openxmlformats.org/officeDocument/2006/math" xmlns:v="urn:schemas-microsoft-com:vml" xmlns:wp14="http://schemas.microsoft.com/office/word/2010/wordprocessingDrawing" xmlns:wp="http://schemas.openxmlformats.org/drawingml/2006/wordprocessingDrawing" xmlns:w10="urn:schemas-microsoft-com:office:word" xmlns:w="http://schemas.openxmlformats.org/wordprocessingml/2006/main" xmlns:w14="http://schemas.microsoft.com/office/word/2010/wordml" xmlns:w15="http://schemas.microsoft.com/office/word/2012/wordml" xmlns:w16cex="http://schemas.microsoft.com/office/word/2018/wordml/cex" xmlns:w16cid="http://schemas.microsoft.com/office/word/2016/wordml/cid" xmlns:w16="http://schemas.microsoft.com/office/word/2018/wordml" xmlns:w16du="http://schemas.microsoft.com/office/word/2023/wordml/word16du" xmlns:w16sdtdh="http://schemas.microsoft.com/office/word/2020/wordml/sdtdatahash" xmlns:w16se="http://schemas.microsoft.com/office/word/2015/wordml/symex" xmlns:wpg="http://schemas.microsoft.com/office/word/2010/wordprocessingGroup" xmlns:wpi="http://schemas.microsoft.com/office/word/2010/wordprocessingInk" xmlns:wne="http://schemas.microsoft.com/office/word/2006/wordml" xmlns:wps="http://schemas.microsoft.com/office/word/2010/wordprocessingShape" mc:Ignorable="w14 w15 w16se w16cid w16 w16cex w16sdtdh wp14">
   <w:footnote w:type="separator" w:id="-1">
     <w:p>
       <w:pPr>
@@ -4458,7 +4511,7 @@
 </file>
 
 <file path=word/numbering.xml><?xml version="1.0" encoding="utf-8"?>
-<w:numbering xmlns:wpc="http://schemas.microsoft.com/office/word/2010/wordprocessingCanvas" xmlns:cx="http://schemas.microsoft.com/office/drawing/2014/chartex" xmlns:cx1="http://schemas.microsoft.com/office/drawing/2015/9/8/chartex" xmlns:cx2="http://schemas.microsoft.com/office/drawing/2015/10/21/chartex" xmlns:cx3="http://schemas.microsoft.com/office/drawing/2016/5/9/chartex" xmlns:cx4="http://schemas.microsoft.com/office/drawing/2016/5/10/chartex" xmlns:cx5="http://schemas.microsoft.com/office/drawing/2016/5/11/chartex" xmlns:cx6="http://schemas.microsoft.com/office/drawing/2016/5/12/chartex" xmlns:cx7="http://schemas.microsoft.com/office/drawing/2016/5/13/chartex" xmlns:cx8="http://schemas.microsoft.com/office/drawing/2016/5/14/chartex" xmlns:mc="http://schemas.openxmlformats.org/markup-compatibility/2006" xmlns:aink="http://schemas.microsoft.com/office/drawing/2016/ink" xmlns:am3d="http://schemas.microsoft.com/office/drawing/2017/model3d" xmlns:o="urn:schemas-microsoft-com:office:office" xmlns:r="http://schemas.openxmlformats.org/officeDocument/2006/relationships" xmlns:m="http://schemas.openxmlformats.org/officeDocument/2006/math" xmlns:v="urn:schemas-microsoft-com:vml" xmlns:wp14="http://schemas.microsoft.com/office/word/2010/wordprocessingDrawing" xmlns:wp="http://schemas.openxmlformats.org/drawingml/2006/wordprocessingDrawing" xmlns:w10="urn:schemas-microsoft-com:office:word" xmlns:w="http://schemas.openxmlformats.org/wordprocessingml/2006/main" xmlns:w14="http://schemas.microsoft.com/office/word/2010/wordml" xmlns:w15="http://schemas.microsoft.com/office/word/2012/wordml" xmlns:w16cex="http://schemas.microsoft.com/office/word/2018/wordml/cex" xmlns:w16cid="http://schemas.microsoft.com/office/word/2016/wordml/cid" xmlns:w16="http://schemas.microsoft.com/office/word/2018/wordml" xmlns:w16sdtdh="http://schemas.microsoft.com/office/word/2020/wordml/sdtdatahash" xmlns:w16se="http://schemas.microsoft.com/office/word/2015/wordml/symex" xmlns:wpg="http://schemas.microsoft.com/office/word/2010/wordprocessingGroup" xmlns:wpi="http://schemas.microsoft.com/office/word/2010/wordprocessingInk" xmlns:wne="http://schemas.microsoft.com/office/word/2006/wordml" xmlns:wps="http://schemas.microsoft.com/office/word/2010/wordprocessingShape" mc:Ignorable="w14 w15 w16se w16cid w16 w16cex w16sdtdh wp14">
+<w:numbering xmlns:wpc="http://schemas.microsoft.com/office/word/2010/wordprocessingCanvas" xmlns:cx="http://schemas.microsoft.com/office/drawing/2014/chartex" xmlns:cx1="http://schemas.microsoft.com/office/drawing/2015/9/8/chartex" xmlns:cx2="http://schemas.microsoft.com/office/drawing/2015/10/21/chartex" xmlns:cx3="http://schemas.microsoft.com/office/drawing/2016/5/9/chartex" xmlns:cx4="http://schemas.microsoft.com/office/drawing/2016/5/10/chartex" xmlns:cx5="http://schemas.microsoft.com/office/drawing/2016/5/11/chartex" xmlns:cx6="http://schemas.microsoft.com/office/drawing/2016/5/12/chartex" xmlns:cx7="http://schemas.microsoft.com/office/drawing/2016/5/13/chartex" xmlns:cx8="http://schemas.microsoft.com/office/drawing/2016/5/14/chartex" xmlns:mc="http://schemas.openxmlformats.org/markup-compatibility/2006" xmlns:aink="http://schemas.microsoft.com/office/drawing/2016/ink" xmlns:am3d="http://schemas.microsoft.com/office/drawing/2017/model3d" xmlns:o="urn:schemas-microsoft-com:office:office" xmlns:oel="http://schemas.microsoft.com/office/2019/extlst" xmlns:r="http://schemas.openxmlformats.org/officeDocument/2006/relationships" xmlns:m="http://schemas.openxmlformats.org/officeDocument/2006/math" xmlns:v="urn:schemas-microsoft-com:vml" xmlns:wp14="http://schemas.microsoft.com/office/word/2010/wordprocessingDrawing" xmlns:wp="http://schemas.openxmlformats.org/drawingml/2006/wordprocessingDrawing" xmlns:w10="urn:schemas-microsoft-com:office:word" xmlns:w="http://schemas.openxmlformats.org/wordprocessingml/2006/main" xmlns:w14="http://schemas.microsoft.com/office/word/2010/wordml" xmlns:w15="http://schemas.microsoft.com/office/word/2012/wordml" xmlns:w16cex="http://schemas.microsoft.com/office/word/2018/wordml/cex" xmlns:w16cid="http://schemas.microsoft.com/office/word/2016/wordml/cid" xmlns:w16="http://schemas.microsoft.com/office/word/2018/wordml" xmlns:w16du="http://schemas.microsoft.com/office/word/2023/wordml/word16du" xmlns:w16sdtdh="http://schemas.microsoft.com/office/word/2020/wordml/sdtdatahash" xmlns:w16se="http://schemas.microsoft.com/office/word/2015/wordml/symex" xmlns:wpg="http://schemas.microsoft.com/office/word/2010/wordprocessingGroup" xmlns:wpi="http://schemas.microsoft.com/office/word/2010/wordprocessingInk" xmlns:wne="http://schemas.microsoft.com/office/word/2006/wordml" xmlns:wps="http://schemas.microsoft.com/office/word/2010/wordprocessingShape" mc:Ignorable="w14 w15 w16se w16cid w16 w16cex w16sdtdh wp14">
   <w:abstractNum w:abstractNumId="0" w15:restartNumberingAfterBreak="0">
     <w:nsid w:val="74663629"/>
     <w:multiLevelType w:val="multilevel"/>
@@ -4572,7 +4625,7 @@
       </w:pPr>
     </w:lvl>
   </w:abstractNum>
-  <w:num w:numId="1">
+  <w:num w:numId="1" w16cid:durableId="1319504789">
     <w:abstractNumId w:val="0"/>
   </w:num>
 </w:numbering>

</xml_diff>

<commit_message>
Link Trelo, Figma dan Github
</commit_message>
<xml_diff>
--- a/uts_agile.docx
+++ b/uts_agile.docx
@@ -4,1434 +4,7 @@
   <w:body>
     <w:p>
       <w:pPr>
-        <w:numPr>
-          <w:ilvl w:val="0"/>
-          <w:numId w:val="1"/>
-        </w:numPr>
-        <w:spacing w:before="100" w:beforeAutospacing="1" w:after="100" w:afterAutospacing="1" w:line="240" w:lineRule="auto"/>
-        <w:rPr>
-          <w:rFonts w:ascii="Segoe UI" w:eastAsia="Times New Roman" w:hAnsi="Segoe UI" w:cs="Segoe UI"/>
-          <w:color w:val="FF0000"/>
-          <w:sz w:val="26"/>
-          <w:szCs w:val="26"/>
-          <w:lang w:val="en-ID" w:eastAsia="en-ID"/>
-        </w:rPr>
-      </w:pPr>
-      <w:proofErr w:type="spellStart"/>
-      <w:r>
-        <w:rPr>
-          <w:rFonts w:ascii="Segoe UI" w:eastAsia="Times New Roman" w:hAnsi="Segoe UI" w:cs="Segoe UI"/>
-          <w:color w:val="FF0000"/>
-          <w:sz w:val="26"/>
-          <w:szCs w:val="26"/>
-          <w:lang w:val="en-ID" w:eastAsia="en-ID"/>
-        </w:rPr>
-        <w:t>Tentukan</w:t>
-      </w:r>
-      <w:proofErr w:type="spellEnd"/>
-      <w:r>
-        <w:rPr>
-          <w:rFonts w:ascii="Segoe UI" w:eastAsia="Times New Roman" w:hAnsi="Segoe UI" w:cs="Segoe UI"/>
-          <w:color w:val="FF0000"/>
-          <w:sz w:val="26"/>
-          <w:szCs w:val="26"/>
-          <w:lang w:val="en-ID" w:eastAsia="en-ID"/>
-        </w:rPr>
-        <w:t xml:space="preserve"> </w:t>
-      </w:r>
-      <w:proofErr w:type="spellStart"/>
-      <w:r>
-        <w:rPr>
-          <w:rFonts w:ascii="Segoe UI" w:eastAsia="Times New Roman" w:hAnsi="Segoe UI" w:cs="Segoe UI"/>
-          <w:color w:val="FF0000"/>
-          <w:sz w:val="26"/>
-          <w:szCs w:val="26"/>
-          <w:lang w:val="en-ID" w:eastAsia="en-ID"/>
-        </w:rPr>
-        <w:t>Topik</w:t>
-      </w:r>
-      <w:proofErr w:type="spellEnd"/>
-      <w:r>
-        <w:rPr>
-          <w:rFonts w:ascii="Segoe UI" w:eastAsia="Times New Roman" w:hAnsi="Segoe UI" w:cs="Segoe UI"/>
-          <w:color w:val="FF0000"/>
-          <w:sz w:val="26"/>
-          <w:szCs w:val="26"/>
-          <w:lang w:val="en-ID" w:eastAsia="en-ID"/>
-        </w:rPr>
-        <w:t xml:space="preserve"> </w:t>
-      </w:r>
-      <w:proofErr w:type="spellStart"/>
-      <w:r>
-        <w:rPr>
-          <w:rFonts w:ascii="Segoe UI" w:eastAsia="Times New Roman" w:hAnsi="Segoe UI" w:cs="Segoe UI"/>
-          <w:color w:val="FF0000"/>
-          <w:sz w:val="26"/>
-          <w:szCs w:val="26"/>
-          <w:lang w:val="en-ID" w:eastAsia="en-ID"/>
-        </w:rPr>
-        <w:t>Perancangan</w:t>
-      </w:r>
-      <w:proofErr w:type="spellEnd"/>
-      <w:r>
-        <w:rPr>
-          <w:rFonts w:ascii="Segoe UI" w:eastAsia="Times New Roman" w:hAnsi="Segoe UI" w:cs="Segoe UI"/>
-          <w:color w:val="FF0000"/>
-          <w:sz w:val="26"/>
-          <w:szCs w:val="26"/>
-          <w:lang w:val="en-ID" w:eastAsia="en-ID"/>
-        </w:rPr>
-        <w:t xml:space="preserve"> Project</w:t>
-      </w:r>
-      <w:r>
-        <w:rPr>
-          <w:rFonts w:ascii="Segoe UI" w:eastAsia="Times New Roman" w:hAnsi="Segoe UI" w:cs="Segoe UI"/>
-          <w:color w:val="FF0000"/>
-          <w:sz w:val="26"/>
-          <w:szCs w:val="26"/>
-          <w:lang w:val="en-ID" w:eastAsia="en-ID"/>
-        </w:rPr>
-        <w:t xml:space="preserve"> (Done) </w:t>
-      </w:r>
-    </w:p>
-    <w:p>
-      <w:pPr>
-        <w:numPr>
-          <w:ilvl w:val="0"/>
-          <w:numId w:val="1"/>
-        </w:numPr>
-        <w:spacing w:before="100" w:beforeAutospacing="1" w:after="100" w:afterAutospacing="1" w:line="240" w:lineRule="auto"/>
-        <w:rPr>
-          <w:rFonts w:ascii="Segoe UI" w:eastAsia="Times New Roman" w:hAnsi="Segoe UI" w:cs="Segoe UI"/>
-          <w:color w:val="FF0000"/>
-          <w:sz w:val="26"/>
-          <w:szCs w:val="26"/>
-          <w:lang w:val="en-ID" w:eastAsia="en-ID"/>
-        </w:rPr>
-      </w:pPr>
-      <w:r>
-        <w:rPr>
-          <w:rFonts w:ascii="Segoe UI" w:eastAsia="Times New Roman" w:hAnsi="Segoe UI" w:cs="Segoe UI"/>
-          <w:color w:val="FF0000"/>
-          <w:sz w:val="26"/>
-          <w:szCs w:val="26"/>
-          <w:lang w:val="en-ID" w:eastAsia="en-ID"/>
-        </w:rPr>
-        <w:t xml:space="preserve">1 Tim </w:t>
-      </w:r>
-      <w:proofErr w:type="spellStart"/>
-      <w:r>
-        <w:rPr>
-          <w:rFonts w:ascii="Segoe UI" w:eastAsia="Times New Roman" w:hAnsi="Segoe UI" w:cs="Segoe UI"/>
-          <w:color w:val="FF0000"/>
-          <w:sz w:val="26"/>
-          <w:szCs w:val="26"/>
-          <w:lang w:val="en-ID" w:eastAsia="en-ID"/>
-        </w:rPr>
-        <w:t>terdiri</w:t>
-      </w:r>
-      <w:proofErr w:type="spellEnd"/>
-      <w:r>
-        <w:rPr>
-          <w:rFonts w:ascii="Segoe UI" w:eastAsia="Times New Roman" w:hAnsi="Segoe UI" w:cs="Segoe UI"/>
-          <w:color w:val="FF0000"/>
-          <w:sz w:val="26"/>
-          <w:szCs w:val="26"/>
-          <w:lang w:val="en-ID" w:eastAsia="en-ID"/>
-        </w:rPr>
-        <w:t xml:space="preserve"> </w:t>
-      </w:r>
-      <w:proofErr w:type="spellStart"/>
-      <w:r>
-        <w:rPr>
-          <w:rFonts w:ascii="Segoe UI" w:eastAsia="Times New Roman" w:hAnsi="Segoe UI" w:cs="Segoe UI"/>
-          <w:color w:val="FF0000"/>
-          <w:sz w:val="26"/>
-          <w:szCs w:val="26"/>
-          <w:lang w:val="en-ID" w:eastAsia="en-ID"/>
-        </w:rPr>
-        <w:t>dari</w:t>
-      </w:r>
-      <w:proofErr w:type="spellEnd"/>
-      <w:r>
-        <w:rPr>
-          <w:rFonts w:ascii="Segoe UI" w:eastAsia="Times New Roman" w:hAnsi="Segoe UI" w:cs="Segoe UI"/>
-          <w:color w:val="FF0000"/>
-          <w:sz w:val="26"/>
-          <w:szCs w:val="26"/>
-          <w:lang w:val="en-ID" w:eastAsia="en-ID"/>
-        </w:rPr>
-        <w:t xml:space="preserve"> min. 2 orang &amp; max. 3 </w:t>
-      </w:r>
-      <w:proofErr w:type="gramStart"/>
-      <w:r>
-        <w:rPr>
-          <w:rFonts w:ascii="Segoe UI" w:eastAsia="Times New Roman" w:hAnsi="Segoe UI" w:cs="Segoe UI"/>
-          <w:color w:val="FF0000"/>
-          <w:sz w:val="26"/>
-          <w:szCs w:val="26"/>
-          <w:lang w:val="en-ID" w:eastAsia="en-ID"/>
-        </w:rPr>
-        <w:t>orang</w:t>
-      </w:r>
-      <w:proofErr w:type="gramEnd"/>
-      <w:r>
-        <w:rPr>
-          <w:rFonts w:ascii="Segoe UI" w:eastAsia="Times New Roman" w:hAnsi="Segoe UI" w:cs="Segoe UI"/>
-          <w:color w:val="FF0000"/>
-          <w:sz w:val="26"/>
-          <w:szCs w:val="26"/>
-          <w:lang w:val="en-ID" w:eastAsia="en-ID"/>
-        </w:rPr>
-        <w:t xml:space="preserve"> (Done)</w:t>
-      </w:r>
-    </w:p>
-    <w:p>
-      <w:pPr>
-        <w:numPr>
-          <w:ilvl w:val="0"/>
-          <w:numId w:val="1"/>
-        </w:numPr>
-        <w:spacing w:before="100" w:beforeAutospacing="1" w:after="100" w:afterAutospacing="1" w:line="240" w:lineRule="auto"/>
-        <w:rPr>
-          <w:rFonts w:ascii="Segoe UI" w:eastAsia="Times New Roman" w:hAnsi="Segoe UI" w:cs="Segoe UI"/>
-          <w:color w:val="FF0000"/>
-          <w:sz w:val="26"/>
-          <w:szCs w:val="26"/>
-          <w:lang w:val="en-ID" w:eastAsia="en-ID"/>
-        </w:rPr>
-      </w:pPr>
-      <w:proofErr w:type="spellStart"/>
-      <w:r>
-        <w:rPr>
-          <w:rFonts w:ascii="Segoe UI" w:eastAsia="Times New Roman" w:hAnsi="Segoe UI" w:cs="Segoe UI"/>
-          <w:color w:val="FF0000"/>
-          <w:sz w:val="26"/>
-          <w:szCs w:val="26"/>
-          <w:lang w:val="en-ID" w:eastAsia="en-ID"/>
-        </w:rPr>
-        <w:t>Buatlah</w:t>
-      </w:r>
-      <w:proofErr w:type="spellEnd"/>
-      <w:r>
-        <w:rPr>
-          <w:rFonts w:ascii="Segoe UI" w:eastAsia="Times New Roman" w:hAnsi="Segoe UI" w:cs="Segoe UI"/>
-          <w:color w:val="FF0000"/>
-          <w:sz w:val="26"/>
-          <w:szCs w:val="26"/>
-          <w:lang w:val="en-ID" w:eastAsia="en-ID"/>
-        </w:rPr>
-        <w:t xml:space="preserve"> minimal 8 Product Backlog Item </w:t>
-      </w:r>
-      <w:proofErr w:type="spellStart"/>
-      <w:r>
-        <w:rPr>
-          <w:rFonts w:ascii="Segoe UI" w:eastAsia="Times New Roman" w:hAnsi="Segoe UI" w:cs="Segoe UI"/>
-          <w:color w:val="FF0000"/>
-          <w:sz w:val="26"/>
-          <w:szCs w:val="26"/>
-          <w:lang w:val="en-ID" w:eastAsia="en-ID"/>
-        </w:rPr>
-        <w:t>sesuai</w:t>
-      </w:r>
-      <w:proofErr w:type="spellEnd"/>
-      <w:r>
-        <w:rPr>
-          <w:rFonts w:ascii="Segoe UI" w:eastAsia="Times New Roman" w:hAnsi="Segoe UI" w:cs="Segoe UI"/>
-          <w:color w:val="FF0000"/>
-          <w:sz w:val="26"/>
-          <w:szCs w:val="26"/>
-          <w:lang w:val="en-ID" w:eastAsia="en-ID"/>
-        </w:rPr>
-        <w:t xml:space="preserve"> </w:t>
-      </w:r>
-      <w:proofErr w:type="spellStart"/>
-      <w:r>
-        <w:rPr>
-          <w:rFonts w:ascii="Segoe UI" w:eastAsia="Times New Roman" w:hAnsi="Segoe UI" w:cs="Segoe UI"/>
-          <w:color w:val="FF0000"/>
-          <w:sz w:val="26"/>
-          <w:szCs w:val="26"/>
-          <w:lang w:val="en-ID" w:eastAsia="en-ID"/>
-        </w:rPr>
-        <w:t>topik</w:t>
-      </w:r>
-      <w:proofErr w:type="spellEnd"/>
-      <w:r>
-        <w:rPr>
-          <w:rFonts w:ascii="Segoe UI" w:eastAsia="Times New Roman" w:hAnsi="Segoe UI" w:cs="Segoe UI"/>
-          <w:color w:val="FF0000"/>
-          <w:sz w:val="26"/>
-          <w:szCs w:val="26"/>
-          <w:lang w:val="en-ID" w:eastAsia="en-ID"/>
-        </w:rPr>
-        <w:t xml:space="preserve">. (Done) </w:t>
-      </w:r>
-    </w:p>
-    <w:p>
-      <w:pPr>
-        <w:numPr>
-          <w:ilvl w:val="0"/>
-          <w:numId w:val="1"/>
-        </w:numPr>
-        <w:spacing w:before="100" w:beforeAutospacing="1" w:after="100" w:afterAutospacing="1" w:line="240" w:lineRule="auto"/>
-        <w:rPr>
-          <w:rFonts w:ascii="Segoe UI" w:eastAsia="Times New Roman" w:hAnsi="Segoe UI" w:cs="Segoe UI"/>
-          <w:color w:val="FF0000"/>
-          <w:sz w:val="26"/>
-          <w:szCs w:val="26"/>
-          <w:lang w:val="en-ID" w:eastAsia="en-ID"/>
-        </w:rPr>
-      </w:pPr>
-      <w:proofErr w:type="spellStart"/>
-      <w:r>
-        <w:rPr>
-          <w:rFonts w:ascii="Segoe UI" w:eastAsia="Times New Roman" w:hAnsi="Segoe UI" w:cs="Segoe UI"/>
-          <w:color w:val="FF0000"/>
-          <w:sz w:val="26"/>
-          <w:szCs w:val="26"/>
-          <w:lang w:val="en-ID" w:eastAsia="en-ID"/>
-        </w:rPr>
-        <w:t>Jalankan</w:t>
-      </w:r>
-      <w:proofErr w:type="spellEnd"/>
-      <w:r>
-        <w:rPr>
-          <w:rFonts w:ascii="Segoe UI" w:eastAsia="Times New Roman" w:hAnsi="Segoe UI" w:cs="Segoe UI"/>
-          <w:color w:val="FF0000"/>
-          <w:sz w:val="26"/>
-          <w:szCs w:val="26"/>
-          <w:lang w:val="en-ID" w:eastAsia="en-ID"/>
-        </w:rPr>
-        <w:t xml:space="preserve"> Sprint minimal 2 </w:t>
-      </w:r>
-      <w:proofErr w:type="gramStart"/>
-      <w:r>
-        <w:rPr>
-          <w:rFonts w:ascii="Segoe UI" w:eastAsia="Times New Roman" w:hAnsi="Segoe UI" w:cs="Segoe UI"/>
-          <w:color w:val="FF0000"/>
-          <w:sz w:val="26"/>
-          <w:szCs w:val="26"/>
-          <w:lang w:val="en-ID" w:eastAsia="en-ID"/>
-        </w:rPr>
-        <w:t>sprint</w:t>
-      </w:r>
-      <w:proofErr w:type="gramEnd"/>
-      <w:r>
-        <w:rPr>
-          <w:rFonts w:ascii="Segoe UI" w:eastAsia="Times New Roman" w:hAnsi="Segoe UI" w:cs="Segoe UI"/>
-          <w:color w:val="FF0000"/>
-          <w:sz w:val="26"/>
-          <w:szCs w:val="26"/>
-          <w:lang w:val="en-ID" w:eastAsia="en-ID"/>
-        </w:rPr>
-        <w:t xml:space="preserve"> (</w:t>
-      </w:r>
-      <w:proofErr w:type="spellStart"/>
-      <w:r>
-        <w:rPr>
-          <w:rFonts w:ascii="Segoe UI" w:eastAsia="Times New Roman" w:hAnsi="Segoe UI" w:cs="Segoe UI"/>
-          <w:color w:val="FF0000"/>
-          <w:sz w:val="26"/>
-          <w:szCs w:val="26"/>
-          <w:lang w:val="en-ID" w:eastAsia="en-ID"/>
-        </w:rPr>
-        <w:t>untuk</w:t>
-      </w:r>
-      <w:proofErr w:type="spellEnd"/>
-      <w:r>
-        <w:rPr>
-          <w:rFonts w:ascii="Segoe UI" w:eastAsia="Times New Roman" w:hAnsi="Segoe UI" w:cs="Segoe UI"/>
-          <w:color w:val="FF0000"/>
-          <w:sz w:val="26"/>
-          <w:szCs w:val="26"/>
-          <w:lang w:val="en-ID" w:eastAsia="en-ID"/>
-        </w:rPr>
-        <w:t xml:space="preserve"> </w:t>
-      </w:r>
-      <w:proofErr w:type="spellStart"/>
-      <w:r>
-        <w:rPr>
-          <w:rFonts w:ascii="Segoe UI" w:eastAsia="Times New Roman" w:hAnsi="Segoe UI" w:cs="Segoe UI"/>
-          <w:color w:val="FF0000"/>
-          <w:sz w:val="26"/>
-          <w:szCs w:val="26"/>
-          <w:lang w:val="en-ID" w:eastAsia="en-ID"/>
-        </w:rPr>
-        <w:t>durasi</w:t>
-      </w:r>
-      <w:proofErr w:type="spellEnd"/>
-      <w:r>
-        <w:rPr>
-          <w:rFonts w:ascii="Segoe UI" w:eastAsia="Times New Roman" w:hAnsi="Segoe UI" w:cs="Segoe UI"/>
-          <w:color w:val="FF0000"/>
-          <w:sz w:val="26"/>
-          <w:szCs w:val="26"/>
-          <w:lang w:val="en-ID" w:eastAsia="en-ID"/>
-        </w:rPr>
-        <w:t xml:space="preserve"> 1 sprint min. 2 </w:t>
-      </w:r>
-      <w:proofErr w:type="spellStart"/>
-      <w:r>
-        <w:rPr>
-          <w:rFonts w:ascii="Segoe UI" w:eastAsia="Times New Roman" w:hAnsi="Segoe UI" w:cs="Segoe UI"/>
-          <w:color w:val="FF0000"/>
-          <w:sz w:val="26"/>
-          <w:szCs w:val="26"/>
-          <w:lang w:val="en-ID" w:eastAsia="en-ID"/>
-        </w:rPr>
-        <w:t>hari</w:t>
-      </w:r>
-      <w:proofErr w:type="spellEnd"/>
-      <w:r>
-        <w:rPr>
-          <w:rFonts w:ascii="Segoe UI" w:eastAsia="Times New Roman" w:hAnsi="Segoe UI" w:cs="Segoe UI"/>
-          <w:color w:val="FF0000"/>
-          <w:sz w:val="26"/>
-          <w:szCs w:val="26"/>
-          <w:lang w:val="en-ID" w:eastAsia="en-ID"/>
-        </w:rPr>
-        <w:t>)</w:t>
-      </w:r>
-      <w:r>
-        <w:rPr>
-          <w:rFonts w:ascii="Segoe UI" w:eastAsia="Times New Roman" w:hAnsi="Segoe UI" w:cs="Segoe UI"/>
-          <w:color w:val="FF0000"/>
-          <w:sz w:val="26"/>
-          <w:szCs w:val="26"/>
-          <w:lang w:val="en-ID" w:eastAsia="en-ID"/>
-        </w:rPr>
-        <w:t xml:space="preserve"> (Done)</w:t>
-      </w:r>
-    </w:p>
-    <w:p>
-      <w:pPr>
-        <w:spacing w:before="100" w:beforeAutospacing="1" w:after="100" w:afterAutospacing="1" w:line="240" w:lineRule="auto"/>
-        <w:ind w:left="720"/>
-        <w:rPr>
-          <w:rFonts w:ascii="Segoe UI" w:eastAsia="Times New Roman" w:hAnsi="Segoe UI" w:cs="Segoe UI"/>
-          <w:color w:val="242424"/>
-          <w:sz w:val="26"/>
-          <w:szCs w:val="26"/>
-          <w:lang w:val="en-ID" w:eastAsia="en-ID"/>
-        </w:rPr>
-      </w:pPr>
-      <w:proofErr w:type="spellStart"/>
-      <w:r>
-        <w:rPr>
-          <w:rFonts w:ascii="Segoe UI" w:eastAsia="Times New Roman" w:hAnsi="Segoe UI" w:cs="Segoe UI"/>
-          <w:color w:val="242424"/>
-          <w:sz w:val="26"/>
-          <w:szCs w:val="26"/>
-          <w:lang w:val="en-ID" w:eastAsia="en-ID"/>
-        </w:rPr>
-        <w:t>Maksudnya</w:t>
-      </w:r>
-      <w:proofErr w:type="spellEnd"/>
-      <w:r>
-        <w:rPr>
-          <w:rFonts w:ascii="Segoe UI" w:eastAsia="Times New Roman" w:hAnsi="Segoe UI" w:cs="Segoe UI"/>
-          <w:color w:val="242424"/>
-          <w:sz w:val="26"/>
-          <w:szCs w:val="26"/>
-          <w:lang w:val="en-ID" w:eastAsia="en-ID"/>
-        </w:rPr>
-        <w:t xml:space="preserve"> </w:t>
-      </w:r>
-      <w:proofErr w:type="spellStart"/>
-      <w:r>
-        <w:rPr>
-          <w:rFonts w:ascii="Segoe UI" w:eastAsia="Times New Roman" w:hAnsi="Segoe UI" w:cs="Segoe UI"/>
-          <w:color w:val="242424"/>
-          <w:sz w:val="26"/>
-          <w:szCs w:val="26"/>
-          <w:lang w:val="en-ID" w:eastAsia="en-ID"/>
-        </w:rPr>
-        <w:t>itu</w:t>
-      </w:r>
-      <w:proofErr w:type="spellEnd"/>
-      <w:r>
-        <w:rPr>
-          <w:rFonts w:ascii="Segoe UI" w:eastAsia="Times New Roman" w:hAnsi="Segoe UI" w:cs="Segoe UI"/>
-          <w:color w:val="242424"/>
-          <w:sz w:val="26"/>
-          <w:szCs w:val="26"/>
-          <w:lang w:val="en-ID" w:eastAsia="en-ID"/>
-        </w:rPr>
-        <w:t xml:space="preserve"> </w:t>
-      </w:r>
-      <w:proofErr w:type="spellStart"/>
-      <w:r>
-        <w:rPr>
-          <w:rFonts w:ascii="Segoe UI" w:eastAsia="Times New Roman" w:hAnsi="Segoe UI" w:cs="Segoe UI"/>
-          <w:color w:val="242424"/>
-          <w:sz w:val="26"/>
-          <w:szCs w:val="26"/>
-          <w:lang w:val="en-ID" w:eastAsia="en-ID"/>
-        </w:rPr>
-        <w:t>disuruh</w:t>
-      </w:r>
-      <w:proofErr w:type="spellEnd"/>
-      <w:r>
-        <w:rPr>
-          <w:rFonts w:ascii="Segoe UI" w:eastAsia="Times New Roman" w:hAnsi="Segoe UI" w:cs="Segoe UI"/>
-          <w:color w:val="242424"/>
-          <w:sz w:val="26"/>
-          <w:szCs w:val="26"/>
-          <w:lang w:val="en-ID" w:eastAsia="en-ID"/>
-        </w:rPr>
-        <w:t xml:space="preserve"> buat sprint backlog </w:t>
-      </w:r>
-      <w:proofErr w:type="spellStart"/>
-      <w:r>
-        <w:rPr>
-          <w:rFonts w:ascii="Segoe UI" w:eastAsia="Times New Roman" w:hAnsi="Segoe UI" w:cs="Segoe UI"/>
-          <w:color w:val="242424"/>
-          <w:sz w:val="26"/>
-          <w:szCs w:val="26"/>
-          <w:lang w:val="en-ID" w:eastAsia="en-ID"/>
-        </w:rPr>
-        <w:t>nya</w:t>
-      </w:r>
-      <w:proofErr w:type="spellEnd"/>
-      <w:r>
-        <w:rPr>
-          <w:rFonts w:ascii="Segoe UI" w:eastAsia="Times New Roman" w:hAnsi="Segoe UI" w:cs="Segoe UI"/>
-          <w:color w:val="242424"/>
-          <w:sz w:val="26"/>
-          <w:szCs w:val="26"/>
-          <w:lang w:val="en-ID" w:eastAsia="en-ID"/>
-        </w:rPr>
-        <w:t xml:space="preserve"> </w:t>
-      </w:r>
-      <w:proofErr w:type="spellStart"/>
-      <w:r>
-        <w:rPr>
-          <w:rFonts w:ascii="Segoe UI" w:eastAsia="Times New Roman" w:hAnsi="Segoe UI" w:cs="Segoe UI"/>
-          <w:color w:val="242424"/>
-          <w:sz w:val="26"/>
-          <w:szCs w:val="26"/>
-          <w:lang w:val="en-ID" w:eastAsia="en-ID"/>
-        </w:rPr>
-        <w:t>gitu</w:t>
-      </w:r>
-      <w:proofErr w:type="spellEnd"/>
-      <w:r>
-        <w:rPr>
-          <w:rFonts w:ascii="Segoe UI" w:eastAsia="Times New Roman" w:hAnsi="Segoe UI" w:cs="Segoe UI"/>
-          <w:color w:val="242424"/>
-          <w:sz w:val="26"/>
-          <w:szCs w:val="26"/>
-          <w:lang w:val="en-ID" w:eastAsia="en-ID"/>
-        </w:rPr>
-        <w:t xml:space="preserve">, yang </w:t>
-      </w:r>
-      <w:proofErr w:type="spellStart"/>
-      <w:r>
-        <w:rPr>
-          <w:rFonts w:ascii="Segoe UI" w:eastAsia="Times New Roman" w:hAnsi="Segoe UI" w:cs="Segoe UI"/>
-          <w:color w:val="242424"/>
-          <w:sz w:val="26"/>
-          <w:szCs w:val="26"/>
-          <w:lang w:val="en-ID" w:eastAsia="en-ID"/>
-        </w:rPr>
-        <w:t>durasi</w:t>
-      </w:r>
-      <w:proofErr w:type="spellEnd"/>
-      <w:r>
-        <w:rPr>
-          <w:rFonts w:ascii="Segoe UI" w:eastAsia="Times New Roman" w:hAnsi="Segoe UI" w:cs="Segoe UI"/>
-          <w:color w:val="242424"/>
-          <w:sz w:val="26"/>
-          <w:szCs w:val="26"/>
-          <w:lang w:val="en-ID" w:eastAsia="en-ID"/>
-        </w:rPr>
-        <w:t xml:space="preserve"> sprint </w:t>
-      </w:r>
-      <w:proofErr w:type="spellStart"/>
-      <w:r>
-        <w:rPr>
-          <w:rFonts w:ascii="Segoe UI" w:eastAsia="Times New Roman" w:hAnsi="Segoe UI" w:cs="Segoe UI"/>
-          <w:color w:val="242424"/>
-          <w:sz w:val="26"/>
-          <w:szCs w:val="26"/>
-          <w:lang w:val="en-ID" w:eastAsia="en-ID"/>
-        </w:rPr>
-        <w:t>nya</w:t>
-      </w:r>
-      <w:proofErr w:type="spellEnd"/>
-      <w:r>
-        <w:rPr>
-          <w:rFonts w:ascii="Segoe UI" w:eastAsia="Times New Roman" w:hAnsi="Segoe UI" w:cs="Segoe UI"/>
-          <w:color w:val="242424"/>
-          <w:sz w:val="26"/>
-          <w:szCs w:val="26"/>
-          <w:lang w:val="en-ID" w:eastAsia="en-ID"/>
-        </w:rPr>
-        <w:t xml:space="preserve"> </w:t>
-      </w:r>
-      <w:proofErr w:type="spellStart"/>
-      <w:r>
-        <w:rPr>
-          <w:rFonts w:ascii="Segoe UI" w:eastAsia="Times New Roman" w:hAnsi="Segoe UI" w:cs="Segoe UI"/>
-          <w:color w:val="242424"/>
-          <w:sz w:val="26"/>
-          <w:szCs w:val="26"/>
-          <w:lang w:val="en-ID" w:eastAsia="en-ID"/>
-        </w:rPr>
-        <w:t>itu</w:t>
-      </w:r>
-      <w:proofErr w:type="spellEnd"/>
-      <w:r>
-        <w:rPr>
-          <w:rFonts w:ascii="Segoe UI" w:eastAsia="Times New Roman" w:hAnsi="Segoe UI" w:cs="Segoe UI"/>
-          <w:color w:val="242424"/>
-          <w:sz w:val="26"/>
-          <w:szCs w:val="26"/>
-          <w:lang w:val="en-ID" w:eastAsia="en-ID"/>
-        </w:rPr>
-        <w:t xml:space="preserve"> dua </w:t>
-      </w:r>
-      <w:proofErr w:type="spellStart"/>
-      <w:r>
-        <w:rPr>
-          <w:rFonts w:ascii="Segoe UI" w:eastAsia="Times New Roman" w:hAnsi="Segoe UI" w:cs="Segoe UI"/>
-          <w:color w:val="242424"/>
-          <w:sz w:val="26"/>
-          <w:szCs w:val="26"/>
-          <w:lang w:val="en-ID" w:eastAsia="en-ID"/>
-        </w:rPr>
-        <w:t>hari</w:t>
-      </w:r>
-      <w:proofErr w:type="spellEnd"/>
-    </w:p>
-    <w:p>
-      <w:pPr>
-        <w:numPr>
-          <w:ilvl w:val="0"/>
-          <w:numId w:val="1"/>
-        </w:numPr>
-        <w:spacing w:before="100" w:beforeAutospacing="1" w:after="100" w:afterAutospacing="1" w:line="240" w:lineRule="auto"/>
-        <w:rPr>
-          <w:rFonts w:ascii="Segoe UI" w:eastAsia="Times New Roman" w:hAnsi="Segoe UI" w:cs="Segoe UI"/>
-          <w:color w:val="FF0000"/>
-          <w:sz w:val="26"/>
-          <w:szCs w:val="26"/>
-          <w:lang w:val="en-ID" w:eastAsia="en-ID"/>
-        </w:rPr>
-      </w:pPr>
-      <w:proofErr w:type="spellStart"/>
-      <w:r>
-        <w:rPr>
-          <w:rFonts w:ascii="Segoe UI" w:eastAsia="Times New Roman" w:hAnsi="Segoe UI" w:cs="Segoe UI"/>
-          <w:color w:val="FF0000"/>
-          <w:sz w:val="26"/>
-          <w:szCs w:val="26"/>
-          <w:lang w:val="en-ID" w:eastAsia="en-ID"/>
-        </w:rPr>
-        <w:t>Terapkan</w:t>
-      </w:r>
-      <w:proofErr w:type="spellEnd"/>
-      <w:r>
-        <w:rPr>
-          <w:rFonts w:ascii="Segoe UI" w:eastAsia="Times New Roman" w:hAnsi="Segoe UI" w:cs="Segoe UI"/>
-          <w:color w:val="FF0000"/>
-          <w:sz w:val="26"/>
-          <w:szCs w:val="26"/>
-          <w:lang w:val="en-ID" w:eastAsia="en-ID"/>
-        </w:rPr>
-        <w:t xml:space="preserve"> Sprint Planning </w:t>
-      </w:r>
-      <w:proofErr w:type="spellStart"/>
-      <w:r>
-        <w:rPr>
-          <w:rFonts w:ascii="Segoe UI" w:eastAsia="Times New Roman" w:hAnsi="Segoe UI" w:cs="Segoe UI"/>
-          <w:color w:val="FF0000"/>
-          <w:sz w:val="26"/>
-          <w:szCs w:val="26"/>
-          <w:lang w:val="en-ID" w:eastAsia="en-ID"/>
-        </w:rPr>
-        <w:t>sehingga</w:t>
-      </w:r>
-      <w:proofErr w:type="spellEnd"/>
-      <w:r>
-        <w:rPr>
-          <w:rFonts w:ascii="Segoe UI" w:eastAsia="Times New Roman" w:hAnsi="Segoe UI" w:cs="Segoe UI"/>
-          <w:color w:val="FF0000"/>
-          <w:sz w:val="26"/>
-          <w:szCs w:val="26"/>
-          <w:lang w:val="en-ID" w:eastAsia="en-ID"/>
-        </w:rPr>
-        <w:t xml:space="preserve"> </w:t>
-      </w:r>
-      <w:proofErr w:type="spellStart"/>
-      <w:r>
-        <w:rPr>
-          <w:rFonts w:ascii="Segoe UI" w:eastAsia="Times New Roman" w:hAnsi="Segoe UI" w:cs="Segoe UI"/>
-          <w:color w:val="FF0000"/>
-          <w:sz w:val="26"/>
-          <w:szCs w:val="26"/>
-          <w:lang w:val="en-ID" w:eastAsia="en-ID"/>
-        </w:rPr>
-        <w:t>menghasilkan</w:t>
-      </w:r>
-      <w:proofErr w:type="spellEnd"/>
-      <w:r>
-        <w:rPr>
-          <w:rFonts w:ascii="Segoe UI" w:eastAsia="Times New Roman" w:hAnsi="Segoe UI" w:cs="Segoe UI"/>
-          <w:color w:val="FF0000"/>
-          <w:sz w:val="26"/>
-          <w:szCs w:val="26"/>
-          <w:lang w:val="en-ID" w:eastAsia="en-ID"/>
-        </w:rPr>
-        <w:t xml:space="preserve"> sprint goals dan sprint </w:t>
-      </w:r>
-      <w:proofErr w:type="gramStart"/>
-      <w:r>
-        <w:rPr>
-          <w:rFonts w:ascii="Segoe UI" w:eastAsia="Times New Roman" w:hAnsi="Segoe UI" w:cs="Segoe UI"/>
-          <w:color w:val="FF0000"/>
-          <w:sz w:val="26"/>
-          <w:szCs w:val="26"/>
-          <w:lang w:val="en-ID" w:eastAsia="en-ID"/>
-        </w:rPr>
-        <w:t>backlog</w:t>
-      </w:r>
-      <w:r>
-        <w:rPr>
-          <w:rFonts w:ascii="Segoe UI" w:eastAsia="Times New Roman" w:hAnsi="Segoe UI" w:cs="Segoe UI"/>
-          <w:color w:val="FF0000"/>
-          <w:sz w:val="26"/>
-          <w:szCs w:val="26"/>
-          <w:lang w:val="en-ID" w:eastAsia="en-ID"/>
-        </w:rPr>
-        <w:t>(</w:t>
-      </w:r>
-      <w:proofErr w:type="gramEnd"/>
-      <w:r>
-        <w:rPr>
-          <w:rFonts w:ascii="Segoe UI" w:eastAsia="Times New Roman" w:hAnsi="Segoe UI" w:cs="Segoe UI"/>
-          <w:color w:val="FF0000"/>
-          <w:sz w:val="26"/>
-          <w:szCs w:val="26"/>
-          <w:lang w:val="en-ID" w:eastAsia="en-ID"/>
-        </w:rPr>
-        <w:t>Done)</w:t>
-      </w:r>
-    </w:p>
-    <w:p>
-      <w:pPr>
-        <w:numPr>
-          <w:ilvl w:val="0"/>
-          <w:numId w:val="1"/>
-        </w:numPr>
-        <w:spacing w:before="100" w:beforeAutospacing="1" w:after="100" w:afterAutospacing="1" w:line="240" w:lineRule="auto"/>
-        <w:rPr>
-          <w:rFonts w:ascii="Segoe UI" w:eastAsia="Times New Roman" w:hAnsi="Segoe UI" w:cs="Segoe UI"/>
-          <w:color w:val="FF0000"/>
-          <w:sz w:val="26"/>
-          <w:szCs w:val="26"/>
-          <w:lang w:val="en-ID" w:eastAsia="en-ID"/>
-        </w:rPr>
-      </w:pPr>
-      <w:proofErr w:type="spellStart"/>
-      <w:r>
-        <w:rPr>
-          <w:rFonts w:ascii="Segoe UI" w:eastAsia="Times New Roman" w:hAnsi="Segoe UI" w:cs="Segoe UI"/>
-          <w:color w:val="FF0000"/>
-          <w:sz w:val="26"/>
-          <w:szCs w:val="26"/>
-          <w:lang w:val="en-ID" w:eastAsia="en-ID"/>
-        </w:rPr>
-        <w:t>Terapkan</w:t>
-      </w:r>
-      <w:proofErr w:type="spellEnd"/>
-      <w:r>
-        <w:rPr>
-          <w:rFonts w:ascii="Segoe UI" w:eastAsia="Times New Roman" w:hAnsi="Segoe UI" w:cs="Segoe UI"/>
-          <w:color w:val="FF0000"/>
-          <w:sz w:val="26"/>
-          <w:szCs w:val="26"/>
-          <w:lang w:val="en-ID" w:eastAsia="en-ID"/>
-        </w:rPr>
-        <w:t xml:space="preserve"> Daily Scrum Meeting (Buat </w:t>
-      </w:r>
-      <w:proofErr w:type="spellStart"/>
-      <w:r>
-        <w:rPr>
-          <w:rFonts w:ascii="Segoe UI" w:eastAsia="Times New Roman" w:hAnsi="Segoe UI" w:cs="Segoe UI"/>
-          <w:color w:val="FF0000"/>
-          <w:sz w:val="26"/>
-          <w:szCs w:val="26"/>
-          <w:lang w:val="en-ID" w:eastAsia="en-ID"/>
-        </w:rPr>
-        <w:t>dalam</w:t>
-      </w:r>
-      <w:proofErr w:type="spellEnd"/>
-      <w:r>
-        <w:rPr>
-          <w:rFonts w:ascii="Segoe UI" w:eastAsia="Times New Roman" w:hAnsi="Segoe UI" w:cs="Segoe UI"/>
-          <w:color w:val="FF0000"/>
-          <w:sz w:val="26"/>
-          <w:szCs w:val="26"/>
-          <w:lang w:val="en-ID" w:eastAsia="en-ID"/>
-        </w:rPr>
-        <w:t xml:space="preserve"> </w:t>
-      </w:r>
-      <w:proofErr w:type="spellStart"/>
-      <w:r>
-        <w:rPr>
-          <w:rFonts w:ascii="Segoe UI" w:eastAsia="Times New Roman" w:hAnsi="Segoe UI" w:cs="Segoe UI"/>
-          <w:color w:val="FF0000"/>
-          <w:sz w:val="26"/>
-          <w:szCs w:val="26"/>
-          <w:lang w:val="en-ID" w:eastAsia="en-ID"/>
-        </w:rPr>
-        <w:t>bentuk</w:t>
-      </w:r>
-      <w:proofErr w:type="spellEnd"/>
-      <w:r>
-        <w:rPr>
-          <w:rFonts w:ascii="Segoe UI" w:eastAsia="Times New Roman" w:hAnsi="Segoe UI" w:cs="Segoe UI"/>
-          <w:color w:val="FF0000"/>
-          <w:sz w:val="26"/>
-          <w:szCs w:val="26"/>
-          <w:lang w:val="en-ID" w:eastAsia="en-ID"/>
-        </w:rPr>
-        <w:t xml:space="preserve"> table </w:t>
-      </w:r>
-      <w:proofErr w:type="gramStart"/>
-      <w:r>
-        <w:rPr>
-          <w:rFonts w:ascii="Segoe UI" w:eastAsia="Times New Roman" w:hAnsi="Segoe UI" w:cs="Segoe UI"/>
-          <w:color w:val="FF0000"/>
-          <w:sz w:val="26"/>
-          <w:szCs w:val="26"/>
-          <w:lang w:val="en-ID" w:eastAsia="en-ID"/>
-        </w:rPr>
-        <w:t>report)</w:t>
-      </w:r>
-      <w:r>
-        <w:rPr>
-          <w:rFonts w:ascii="Segoe UI" w:eastAsia="Times New Roman" w:hAnsi="Segoe UI" w:cs="Segoe UI"/>
-          <w:color w:val="FF0000"/>
-          <w:sz w:val="26"/>
-          <w:szCs w:val="26"/>
-          <w:lang w:val="en-ID" w:eastAsia="en-ID"/>
-        </w:rPr>
-        <w:t>(</w:t>
-      </w:r>
-      <w:proofErr w:type="gramEnd"/>
-      <w:r>
-        <w:rPr>
-          <w:rFonts w:ascii="Segoe UI" w:eastAsia="Times New Roman" w:hAnsi="Segoe UI" w:cs="Segoe UI"/>
-          <w:color w:val="FF0000"/>
-          <w:sz w:val="26"/>
-          <w:szCs w:val="26"/>
-          <w:lang w:val="en-ID" w:eastAsia="en-ID"/>
-        </w:rPr>
-        <w:t>done)</w:t>
-      </w:r>
-    </w:p>
-    <w:p>
-      <w:pPr>
-        <w:numPr>
-          <w:ilvl w:val="0"/>
-          <w:numId w:val="1"/>
-        </w:numPr>
-        <w:spacing w:before="100" w:beforeAutospacing="1" w:after="100" w:afterAutospacing="1" w:line="240" w:lineRule="auto"/>
-        <w:rPr>
-          <w:rFonts w:ascii="Segoe UI" w:eastAsia="Times New Roman" w:hAnsi="Segoe UI" w:cs="Segoe UI"/>
-          <w:color w:val="242424"/>
-          <w:sz w:val="26"/>
-          <w:szCs w:val="26"/>
-          <w:lang w:val="en-ID" w:eastAsia="en-ID"/>
-        </w:rPr>
-      </w:pPr>
-      <w:proofErr w:type="spellStart"/>
-      <w:r>
-        <w:rPr>
-          <w:rFonts w:ascii="Segoe UI" w:eastAsia="Times New Roman" w:hAnsi="Segoe UI" w:cs="Segoe UI"/>
-          <w:color w:val="242424"/>
-          <w:sz w:val="26"/>
-          <w:szCs w:val="26"/>
-          <w:lang w:val="en-ID" w:eastAsia="en-ID"/>
-        </w:rPr>
-        <w:t>Lakukan</w:t>
-      </w:r>
-      <w:proofErr w:type="spellEnd"/>
-      <w:r>
-        <w:rPr>
-          <w:rFonts w:ascii="Segoe UI" w:eastAsia="Times New Roman" w:hAnsi="Segoe UI" w:cs="Segoe UI"/>
-          <w:color w:val="242424"/>
-          <w:sz w:val="26"/>
-          <w:szCs w:val="26"/>
-          <w:lang w:val="en-ID" w:eastAsia="en-ID"/>
-        </w:rPr>
-        <w:t xml:space="preserve"> Sprint Review</w:t>
-      </w:r>
-    </w:p>
-    <w:p>
-      <w:pPr>
-        <w:numPr>
-          <w:ilvl w:val="0"/>
-          <w:numId w:val="1"/>
-        </w:numPr>
-        <w:spacing w:before="100" w:beforeAutospacing="1" w:after="100" w:afterAutospacing="1" w:line="240" w:lineRule="auto"/>
-        <w:rPr>
-          <w:rFonts w:ascii="Segoe UI" w:eastAsia="Times New Roman" w:hAnsi="Segoe UI" w:cs="Segoe UI"/>
-          <w:color w:val="242424"/>
-          <w:sz w:val="26"/>
-          <w:szCs w:val="26"/>
-          <w:lang w:val="en-ID" w:eastAsia="en-ID"/>
-        </w:rPr>
-      </w:pPr>
-      <w:proofErr w:type="spellStart"/>
-      <w:r>
-        <w:rPr>
-          <w:rFonts w:ascii="Segoe UI" w:eastAsia="Times New Roman" w:hAnsi="Segoe UI" w:cs="Segoe UI"/>
-          <w:color w:val="242424"/>
-          <w:sz w:val="26"/>
-          <w:szCs w:val="26"/>
-          <w:lang w:val="en-ID" w:eastAsia="en-ID"/>
-        </w:rPr>
-        <w:t>Lakukan</w:t>
-      </w:r>
-      <w:proofErr w:type="spellEnd"/>
-      <w:r>
-        <w:rPr>
-          <w:rFonts w:ascii="Segoe UI" w:eastAsia="Times New Roman" w:hAnsi="Segoe UI" w:cs="Segoe UI"/>
-          <w:color w:val="242424"/>
-          <w:sz w:val="26"/>
-          <w:szCs w:val="26"/>
-          <w:lang w:val="en-ID" w:eastAsia="en-ID"/>
-        </w:rPr>
-        <w:t xml:space="preserve"> Sprint </w:t>
-      </w:r>
-      <w:proofErr w:type="spellStart"/>
-      <w:r>
-        <w:rPr>
-          <w:rFonts w:ascii="Segoe UI" w:eastAsia="Times New Roman" w:hAnsi="Segoe UI" w:cs="Segoe UI"/>
-          <w:color w:val="242424"/>
-          <w:sz w:val="26"/>
-          <w:szCs w:val="26"/>
-          <w:lang w:val="en-ID" w:eastAsia="en-ID"/>
-        </w:rPr>
-        <w:t>Restropective</w:t>
-      </w:r>
-      <w:proofErr w:type="spellEnd"/>
-    </w:p>
-    <w:p>
-      <w:pPr>
-        <w:numPr>
-          <w:ilvl w:val="0"/>
-          <w:numId w:val="1"/>
-        </w:numPr>
-        <w:spacing w:before="100" w:beforeAutospacing="1" w:after="100" w:afterAutospacing="1" w:line="240" w:lineRule="auto"/>
-        <w:rPr>
-          <w:rFonts w:ascii="Segoe UI" w:eastAsia="Times New Roman" w:hAnsi="Segoe UI" w:cs="Segoe UI"/>
-          <w:color w:val="242424"/>
-          <w:sz w:val="26"/>
-          <w:szCs w:val="26"/>
-          <w:lang w:val="en-ID" w:eastAsia="en-ID"/>
-        </w:rPr>
-      </w:pPr>
-      <w:proofErr w:type="spellStart"/>
-      <w:r>
-        <w:rPr>
-          <w:rFonts w:ascii="Segoe UI" w:eastAsia="Times New Roman" w:hAnsi="Segoe UI" w:cs="Segoe UI"/>
-          <w:color w:val="242424"/>
-          <w:sz w:val="26"/>
-          <w:szCs w:val="26"/>
-          <w:lang w:val="en-ID" w:eastAsia="en-ID"/>
-        </w:rPr>
-        <w:t>Manajemen</w:t>
-      </w:r>
-      <w:proofErr w:type="spellEnd"/>
-      <w:r>
-        <w:rPr>
-          <w:rFonts w:ascii="Segoe UI" w:eastAsia="Times New Roman" w:hAnsi="Segoe UI" w:cs="Segoe UI"/>
-          <w:color w:val="242424"/>
-          <w:sz w:val="26"/>
-          <w:szCs w:val="26"/>
-          <w:lang w:val="en-ID" w:eastAsia="en-ID"/>
-        </w:rPr>
-        <w:t xml:space="preserve"> </w:t>
-      </w:r>
-      <w:proofErr w:type="spellStart"/>
-      <w:r>
-        <w:rPr>
-          <w:rFonts w:ascii="Segoe UI" w:eastAsia="Times New Roman" w:hAnsi="Segoe UI" w:cs="Segoe UI"/>
-          <w:color w:val="242424"/>
-          <w:sz w:val="26"/>
-          <w:szCs w:val="26"/>
-          <w:lang w:val="en-ID" w:eastAsia="en-ID"/>
-        </w:rPr>
-        <w:t>pengerjaan</w:t>
-      </w:r>
-      <w:proofErr w:type="spellEnd"/>
-      <w:r>
-        <w:rPr>
-          <w:rFonts w:ascii="Segoe UI" w:eastAsia="Times New Roman" w:hAnsi="Segoe UI" w:cs="Segoe UI"/>
-          <w:color w:val="242424"/>
-          <w:sz w:val="26"/>
-          <w:szCs w:val="26"/>
-          <w:lang w:val="en-ID" w:eastAsia="en-ID"/>
-        </w:rPr>
-        <w:t xml:space="preserve"> </w:t>
-      </w:r>
-      <w:proofErr w:type="spellStart"/>
-      <w:r>
-        <w:rPr>
-          <w:rFonts w:ascii="Segoe UI" w:eastAsia="Times New Roman" w:hAnsi="Segoe UI" w:cs="Segoe UI"/>
-          <w:color w:val="242424"/>
-          <w:sz w:val="26"/>
-          <w:szCs w:val="26"/>
-          <w:lang w:val="en-ID" w:eastAsia="en-ID"/>
-        </w:rPr>
-        <w:t>laporan</w:t>
-      </w:r>
-      <w:proofErr w:type="spellEnd"/>
-      <w:r>
-        <w:rPr>
-          <w:rFonts w:ascii="Segoe UI" w:eastAsia="Times New Roman" w:hAnsi="Segoe UI" w:cs="Segoe UI"/>
-          <w:color w:val="242424"/>
-          <w:sz w:val="26"/>
-          <w:szCs w:val="26"/>
-          <w:lang w:val="en-ID" w:eastAsia="en-ID"/>
-        </w:rPr>
-        <w:t xml:space="preserve"> UTS dan file </w:t>
-      </w:r>
-      <w:proofErr w:type="spellStart"/>
-      <w:r>
-        <w:rPr>
-          <w:rFonts w:ascii="Segoe UI" w:eastAsia="Times New Roman" w:hAnsi="Segoe UI" w:cs="Segoe UI"/>
-          <w:color w:val="242424"/>
-          <w:sz w:val="26"/>
-          <w:szCs w:val="26"/>
-          <w:lang w:val="en-ID" w:eastAsia="en-ID"/>
-        </w:rPr>
-        <w:t>rancangan</w:t>
-      </w:r>
-      <w:proofErr w:type="spellEnd"/>
-      <w:r>
-        <w:rPr>
-          <w:rFonts w:ascii="Segoe UI" w:eastAsia="Times New Roman" w:hAnsi="Segoe UI" w:cs="Segoe UI"/>
-          <w:color w:val="242424"/>
-          <w:sz w:val="26"/>
-          <w:szCs w:val="26"/>
-          <w:lang w:val="en-ID" w:eastAsia="en-ID"/>
-        </w:rPr>
-        <w:t xml:space="preserve"> </w:t>
-      </w:r>
-      <w:proofErr w:type="spellStart"/>
-      <w:r>
-        <w:rPr>
-          <w:rFonts w:ascii="Segoe UI" w:eastAsia="Times New Roman" w:hAnsi="Segoe UI" w:cs="Segoe UI"/>
-          <w:color w:val="242424"/>
-          <w:sz w:val="26"/>
-          <w:szCs w:val="26"/>
-          <w:lang w:val="en-ID" w:eastAsia="en-ID"/>
-        </w:rPr>
-        <w:t>aplikasi</w:t>
-      </w:r>
-      <w:proofErr w:type="spellEnd"/>
-      <w:r>
-        <w:rPr>
-          <w:rFonts w:ascii="Segoe UI" w:eastAsia="Times New Roman" w:hAnsi="Segoe UI" w:cs="Segoe UI"/>
-          <w:color w:val="242424"/>
-          <w:sz w:val="26"/>
-          <w:szCs w:val="26"/>
-          <w:lang w:val="en-ID" w:eastAsia="en-ID"/>
-        </w:rPr>
-        <w:t xml:space="preserve"> </w:t>
-      </w:r>
-      <w:proofErr w:type="spellStart"/>
-      <w:r>
-        <w:rPr>
-          <w:rFonts w:ascii="Segoe UI" w:eastAsia="Times New Roman" w:hAnsi="Segoe UI" w:cs="Segoe UI"/>
-          <w:color w:val="242424"/>
-          <w:sz w:val="26"/>
-          <w:szCs w:val="26"/>
-          <w:lang w:val="en-ID" w:eastAsia="en-ID"/>
-        </w:rPr>
-        <w:t>menggunakan</w:t>
-      </w:r>
-      <w:proofErr w:type="spellEnd"/>
-      <w:r>
-        <w:rPr>
-          <w:rFonts w:ascii="Segoe UI" w:eastAsia="Times New Roman" w:hAnsi="Segoe UI" w:cs="Segoe UI"/>
-          <w:color w:val="242424"/>
-          <w:sz w:val="26"/>
-          <w:szCs w:val="26"/>
-          <w:lang w:val="en-ID" w:eastAsia="en-ID"/>
-        </w:rPr>
-        <w:t xml:space="preserve"> Git. Minimal 1 </w:t>
-      </w:r>
-      <w:proofErr w:type="spellStart"/>
-      <w:r>
-        <w:rPr>
-          <w:rFonts w:ascii="Segoe UI" w:eastAsia="Times New Roman" w:hAnsi="Segoe UI" w:cs="Segoe UI"/>
-          <w:color w:val="242424"/>
-          <w:sz w:val="26"/>
-          <w:szCs w:val="26"/>
-          <w:lang w:val="en-ID" w:eastAsia="en-ID"/>
-        </w:rPr>
-        <w:t>anggota</w:t>
-      </w:r>
-      <w:proofErr w:type="spellEnd"/>
-      <w:r>
-        <w:rPr>
-          <w:rFonts w:ascii="Segoe UI" w:eastAsia="Times New Roman" w:hAnsi="Segoe UI" w:cs="Segoe UI"/>
-          <w:color w:val="242424"/>
-          <w:sz w:val="26"/>
-          <w:szCs w:val="26"/>
-          <w:lang w:val="en-ID" w:eastAsia="en-ID"/>
-        </w:rPr>
-        <w:t xml:space="preserve"> </w:t>
-      </w:r>
-      <w:proofErr w:type="spellStart"/>
-      <w:r>
-        <w:rPr>
-          <w:rFonts w:ascii="Segoe UI" w:eastAsia="Times New Roman" w:hAnsi="Segoe UI" w:cs="Segoe UI"/>
-          <w:color w:val="242424"/>
-          <w:sz w:val="26"/>
-          <w:szCs w:val="26"/>
-          <w:lang w:val="en-ID" w:eastAsia="en-ID"/>
-        </w:rPr>
-        <w:t>melakukan</w:t>
-      </w:r>
-      <w:proofErr w:type="spellEnd"/>
-      <w:r>
-        <w:rPr>
-          <w:rFonts w:ascii="Segoe UI" w:eastAsia="Times New Roman" w:hAnsi="Segoe UI" w:cs="Segoe UI"/>
-          <w:color w:val="242424"/>
-          <w:sz w:val="26"/>
-          <w:szCs w:val="26"/>
-          <w:lang w:val="en-ID" w:eastAsia="en-ID"/>
-        </w:rPr>
-        <w:t xml:space="preserve"> 3 commit.</w:t>
-      </w:r>
-    </w:p>
-    <w:p>
-      <w:pPr>
-        <w:numPr>
-          <w:ilvl w:val="0"/>
-          <w:numId w:val="1"/>
-        </w:numPr>
-        <w:spacing w:before="100" w:beforeAutospacing="1" w:after="100" w:afterAutospacing="1" w:line="240" w:lineRule="auto"/>
-        <w:rPr>
-          <w:rFonts w:ascii="Segoe UI" w:eastAsia="Times New Roman" w:hAnsi="Segoe UI" w:cs="Segoe UI"/>
-          <w:color w:val="FF0000"/>
-          <w:sz w:val="26"/>
-          <w:szCs w:val="26"/>
-          <w:lang w:val="en-ID" w:eastAsia="en-ID"/>
-        </w:rPr>
-      </w:pPr>
-      <w:proofErr w:type="spellStart"/>
-      <w:r>
-        <w:rPr>
-          <w:rFonts w:ascii="Segoe UI" w:eastAsia="Times New Roman" w:hAnsi="Segoe UI" w:cs="Segoe UI"/>
-          <w:color w:val="FF0000"/>
-          <w:sz w:val="26"/>
-          <w:szCs w:val="26"/>
-          <w:lang w:val="en-ID" w:eastAsia="en-ID"/>
-        </w:rPr>
-        <w:t>Gunakan</w:t>
-      </w:r>
-      <w:proofErr w:type="spellEnd"/>
-      <w:r>
-        <w:rPr>
-          <w:rFonts w:ascii="Segoe UI" w:eastAsia="Times New Roman" w:hAnsi="Segoe UI" w:cs="Segoe UI"/>
-          <w:color w:val="FF0000"/>
-          <w:sz w:val="26"/>
-          <w:szCs w:val="26"/>
-          <w:lang w:val="en-ID" w:eastAsia="en-ID"/>
-        </w:rPr>
-        <w:t xml:space="preserve"> board </w:t>
-      </w:r>
-      <w:proofErr w:type="spellStart"/>
-      <w:r>
-        <w:rPr>
-          <w:rFonts w:ascii="Segoe UI" w:eastAsia="Times New Roman" w:hAnsi="Segoe UI" w:cs="Segoe UI"/>
-          <w:color w:val="FF0000"/>
-          <w:sz w:val="26"/>
-          <w:szCs w:val="26"/>
-          <w:lang w:val="en-ID" w:eastAsia="en-ID"/>
-        </w:rPr>
-        <w:t>trello</w:t>
-      </w:r>
-      <w:proofErr w:type="spellEnd"/>
-      <w:r>
-        <w:rPr>
-          <w:rFonts w:ascii="Segoe UI" w:eastAsia="Times New Roman" w:hAnsi="Segoe UI" w:cs="Segoe UI"/>
-          <w:color w:val="FF0000"/>
-          <w:sz w:val="26"/>
-          <w:szCs w:val="26"/>
-          <w:lang w:val="en-ID" w:eastAsia="en-ID"/>
-        </w:rPr>
-        <w:t xml:space="preserve"> </w:t>
-      </w:r>
-      <w:proofErr w:type="spellStart"/>
-      <w:r>
-        <w:rPr>
-          <w:rFonts w:ascii="Segoe UI" w:eastAsia="Times New Roman" w:hAnsi="Segoe UI" w:cs="Segoe UI"/>
-          <w:color w:val="FF0000"/>
-          <w:sz w:val="26"/>
-          <w:szCs w:val="26"/>
-          <w:lang w:val="en-ID" w:eastAsia="en-ID"/>
-        </w:rPr>
-        <w:t>untuk</w:t>
-      </w:r>
-      <w:proofErr w:type="spellEnd"/>
-      <w:r>
-        <w:rPr>
-          <w:rFonts w:ascii="Segoe UI" w:eastAsia="Times New Roman" w:hAnsi="Segoe UI" w:cs="Segoe UI"/>
-          <w:color w:val="FF0000"/>
-          <w:sz w:val="26"/>
-          <w:szCs w:val="26"/>
-          <w:lang w:val="en-ID" w:eastAsia="en-ID"/>
-        </w:rPr>
-        <w:t xml:space="preserve"> work progress visible project, </w:t>
-      </w:r>
-      <w:proofErr w:type="spellStart"/>
-      <w:r>
-        <w:rPr>
-          <w:rFonts w:ascii="Segoe UI" w:eastAsia="Times New Roman" w:hAnsi="Segoe UI" w:cs="Segoe UI"/>
-          <w:color w:val="FF0000"/>
-          <w:sz w:val="26"/>
-          <w:szCs w:val="26"/>
-          <w:lang w:val="en-ID" w:eastAsia="en-ID"/>
-        </w:rPr>
-        <w:t>kemudian</w:t>
-      </w:r>
-      <w:proofErr w:type="spellEnd"/>
-      <w:r>
-        <w:rPr>
-          <w:rFonts w:ascii="Segoe UI" w:eastAsia="Times New Roman" w:hAnsi="Segoe UI" w:cs="Segoe UI"/>
-          <w:color w:val="FF0000"/>
-          <w:sz w:val="26"/>
-          <w:szCs w:val="26"/>
-          <w:lang w:val="en-ID" w:eastAsia="en-ID"/>
-        </w:rPr>
-        <w:t xml:space="preserve"> buat </w:t>
-      </w:r>
-      <w:proofErr w:type="spellStart"/>
-      <w:r>
-        <w:rPr>
-          <w:rFonts w:ascii="Segoe UI" w:eastAsia="Times New Roman" w:hAnsi="Segoe UI" w:cs="Segoe UI"/>
-          <w:color w:val="FF0000"/>
-          <w:sz w:val="26"/>
-          <w:szCs w:val="26"/>
-          <w:lang w:val="en-ID" w:eastAsia="en-ID"/>
-        </w:rPr>
-        <w:t>akses</w:t>
-      </w:r>
-      <w:proofErr w:type="spellEnd"/>
-      <w:r>
-        <w:rPr>
-          <w:rFonts w:ascii="Segoe UI" w:eastAsia="Times New Roman" w:hAnsi="Segoe UI" w:cs="Segoe UI"/>
-          <w:color w:val="FF0000"/>
-          <w:sz w:val="26"/>
-          <w:szCs w:val="26"/>
-          <w:lang w:val="en-ID" w:eastAsia="en-ID"/>
-        </w:rPr>
-        <w:t xml:space="preserve"> board </w:t>
-      </w:r>
-      <w:proofErr w:type="spellStart"/>
-      <w:r>
-        <w:rPr>
-          <w:rFonts w:ascii="Segoe UI" w:eastAsia="Times New Roman" w:hAnsi="Segoe UI" w:cs="Segoe UI"/>
-          <w:color w:val="FF0000"/>
-          <w:sz w:val="26"/>
-          <w:szCs w:val="26"/>
-          <w:lang w:val="en-ID" w:eastAsia="en-ID"/>
-        </w:rPr>
-        <w:t>trello</w:t>
-      </w:r>
-      <w:proofErr w:type="spellEnd"/>
-      <w:r>
-        <w:rPr>
-          <w:rFonts w:ascii="Segoe UI" w:eastAsia="Times New Roman" w:hAnsi="Segoe UI" w:cs="Segoe UI"/>
-          <w:color w:val="FF0000"/>
-          <w:sz w:val="26"/>
-          <w:szCs w:val="26"/>
-          <w:lang w:val="en-ID" w:eastAsia="en-ID"/>
-        </w:rPr>
-        <w:t xml:space="preserve"> </w:t>
-      </w:r>
-      <w:proofErr w:type="spellStart"/>
-      <w:r>
-        <w:rPr>
-          <w:rFonts w:ascii="Segoe UI" w:eastAsia="Times New Roman" w:hAnsi="Segoe UI" w:cs="Segoe UI"/>
-          <w:color w:val="FF0000"/>
-          <w:sz w:val="26"/>
-          <w:szCs w:val="26"/>
-          <w:lang w:val="en-ID" w:eastAsia="en-ID"/>
-        </w:rPr>
-        <w:t>menjadi</w:t>
-      </w:r>
-      <w:proofErr w:type="spellEnd"/>
-      <w:r>
-        <w:rPr>
-          <w:rFonts w:ascii="Segoe UI" w:eastAsia="Times New Roman" w:hAnsi="Segoe UI" w:cs="Segoe UI"/>
-          <w:color w:val="FF0000"/>
-          <w:sz w:val="26"/>
-          <w:szCs w:val="26"/>
-          <w:lang w:val="en-ID" w:eastAsia="en-ID"/>
-        </w:rPr>
-        <w:t xml:space="preserve"> </w:t>
-      </w:r>
-      <w:proofErr w:type="gramStart"/>
-      <w:r>
-        <w:rPr>
-          <w:rFonts w:ascii="Segoe UI" w:eastAsia="Times New Roman" w:hAnsi="Segoe UI" w:cs="Segoe UI"/>
-          <w:color w:val="FF0000"/>
-          <w:sz w:val="26"/>
-          <w:szCs w:val="26"/>
-          <w:lang w:val="en-ID" w:eastAsia="en-ID"/>
-        </w:rPr>
-        <w:t>public.</w:t>
-      </w:r>
-      <w:r>
-        <w:rPr>
-          <w:rFonts w:ascii="Segoe UI" w:eastAsia="Times New Roman" w:hAnsi="Segoe UI" w:cs="Segoe UI"/>
-          <w:color w:val="FF0000"/>
-          <w:sz w:val="26"/>
-          <w:szCs w:val="26"/>
-          <w:lang w:val="en-ID" w:eastAsia="en-ID"/>
-        </w:rPr>
-        <w:t>(</w:t>
-      </w:r>
-      <w:proofErr w:type="gramEnd"/>
-      <w:r>
-        <w:rPr>
-          <w:rFonts w:ascii="Segoe UI" w:eastAsia="Times New Roman" w:hAnsi="Segoe UI" w:cs="Segoe UI"/>
-          <w:color w:val="FF0000"/>
-          <w:sz w:val="26"/>
-          <w:szCs w:val="26"/>
-          <w:lang w:val="en-ID" w:eastAsia="en-ID"/>
-        </w:rPr>
-        <w:t>Done)</w:t>
-      </w:r>
-    </w:p>
-    <w:p>
-      <w:pPr>
-        <w:spacing w:before="100" w:beforeAutospacing="1" w:after="100" w:afterAutospacing="1" w:line="240" w:lineRule="auto"/>
-        <w:rPr>
-          <w:rFonts w:ascii="Segoe UI" w:eastAsia="Times New Roman" w:hAnsi="Segoe UI" w:cs="Segoe UI"/>
-          <w:color w:val="242424"/>
-          <w:sz w:val="26"/>
-          <w:szCs w:val="26"/>
-          <w:lang w:val="en-ID" w:eastAsia="en-ID"/>
-        </w:rPr>
-      </w:pPr>
-      <w:r>
-        <w:rPr>
-          <w:rFonts w:ascii="Segoe UI" w:hAnsi="Segoe UI" w:cs="Segoe UI"/>
-          <w:color w:val="242424"/>
-          <w:sz w:val="26"/>
-          <w:szCs w:val="26"/>
-          <w:u w:val="single"/>
-        </w:rPr>
-        <w:t>Cover</w:t>
-      </w:r>
-      <w:r>
-        <w:rPr>
-          <w:rFonts w:ascii="Segoe UI" w:hAnsi="Segoe UI" w:cs="Segoe UI"/>
-          <w:color w:val="242424"/>
-          <w:sz w:val="26"/>
-          <w:szCs w:val="26"/>
-        </w:rPr>
-        <w:t xml:space="preserve">, </w:t>
-      </w:r>
-      <w:r>
-        <w:rPr>
-          <w:rFonts w:ascii="Segoe UI" w:hAnsi="Segoe UI" w:cs="Segoe UI"/>
-          <w:color w:val="242424"/>
-          <w:sz w:val="26"/>
-          <w:szCs w:val="26"/>
-          <w:u w:val="single"/>
-        </w:rPr>
-        <w:t>Judul Perancangan Aplikasi</w:t>
-      </w:r>
-      <w:r>
-        <w:rPr>
-          <w:rFonts w:ascii="Segoe UI" w:hAnsi="Segoe UI" w:cs="Segoe UI"/>
-          <w:color w:val="242424"/>
-          <w:sz w:val="26"/>
-          <w:szCs w:val="26"/>
-        </w:rPr>
-        <w:t xml:space="preserve">, </w:t>
-      </w:r>
-      <w:r>
-        <w:rPr>
-          <w:rFonts w:ascii="Segoe UI" w:hAnsi="Segoe UI" w:cs="Segoe UI"/>
-          <w:color w:val="242424"/>
-          <w:sz w:val="26"/>
-          <w:szCs w:val="26"/>
-          <w:u w:val="single"/>
-        </w:rPr>
-        <w:t>Latar Belakang pemilihan topik</w:t>
-      </w:r>
-      <w:r>
-        <w:rPr>
-          <w:rFonts w:ascii="Segoe UI" w:hAnsi="Segoe UI" w:cs="Segoe UI"/>
-          <w:color w:val="242424"/>
-          <w:sz w:val="26"/>
-          <w:szCs w:val="26"/>
-        </w:rPr>
-        <w:t xml:space="preserve">, </w:t>
-      </w:r>
-      <w:r>
-        <w:rPr>
-          <w:rFonts w:ascii="Segoe UI" w:hAnsi="Segoe UI" w:cs="Segoe UI"/>
-          <w:color w:val="242424"/>
-          <w:sz w:val="26"/>
-          <w:szCs w:val="26"/>
-          <w:u w:val="single"/>
-        </w:rPr>
-        <w:t>Tabel Product Backlog</w:t>
-      </w:r>
-      <w:r>
-        <w:rPr>
-          <w:rFonts w:ascii="Segoe UI" w:hAnsi="Segoe UI" w:cs="Segoe UI"/>
-          <w:color w:val="242424"/>
-          <w:sz w:val="26"/>
-          <w:szCs w:val="26"/>
-        </w:rPr>
-        <w:t xml:space="preserve">, </w:t>
-      </w:r>
-      <w:r>
-        <w:rPr>
-          <w:rFonts w:ascii="Segoe UI" w:hAnsi="Segoe UI" w:cs="Segoe UI"/>
-          <w:color w:val="242424"/>
-          <w:sz w:val="26"/>
-          <w:szCs w:val="26"/>
-          <w:u w:val="single"/>
-        </w:rPr>
-        <w:t>Tabel Sprint Backlog</w:t>
-      </w:r>
-      <w:r>
-        <w:rPr>
-          <w:rFonts w:ascii="Segoe UI" w:hAnsi="Segoe UI" w:cs="Segoe UI"/>
-          <w:color w:val="242424"/>
-          <w:sz w:val="26"/>
-          <w:szCs w:val="26"/>
-          <w:u w:val="single"/>
-        </w:rPr>
-        <w:t>, Tabel Report Daily Scrum Meeting</w:t>
-      </w:r>
-      <w:r>
-        <w:rPr>
-          <w:rFonts w:ascii="Segoe UI" w:hAnsi="Segoe UI" w:cs="Segoe UI"/>
-          <w:color w:val="242424"/>
-          <w:sz w:val="26"/>
-          <w:szCs w:val="26"/>
-        </w:rPr>
-        <w:t>, Laporan Hasil Sprint Review, Laporan Hasil Sprint Restropective, 1 screenshoot board trello beserta linknya, 1 link github, hasil rancangan aplikasi</w:t>
-      </w:r>
-      <w:r>
+        <w:jc w:val="center"/>
         <w:rPr>
           <w:rFonts w:ascii="Times New Roman" w:hAnsi="Times New Roman" w:cs="Times New Roman"/>
           <w:b/>
@@ -1441,12 +14,8 @@
           <w:szCs w:val="48"/>
           <w:lang w:val="en-US"/>
         </w:rPr>
-        <w:br w:type="page"/>
-      </w:r>
-    </w:p>
-    <w:p>
-      <w:pPr>
-        <w:jc w:val="center"/>
+      </w:pPr>
+      <w:r>
         <w:rPr>
           <w:rFonts w:ascii="Times New Roman" w:hAnsi="Times New Roman" w:cs="Times New Roman"/>
           <w:b/>
@@ -1456,18 +25,6 @@
           <w:szCs w:val="48"/>
           <w:lang w:val="en-US"/>
         </w:rPr>
-      </w:pPr>
-      <w:r>
-        <w:rPr>
-          <w:rFonts w:ascii="Times New Roman" w:hAnsi="Times New Roman" w:cs="Times New Roman"/>
-          <w:b/>
-          <w:bCs/>
-          <w:spacing w:val="24"/>
-          <w:sz w:val="48"/>
-          <w:szCs w:val="48"/>
-          <w:lang w:val="en-US"/>
-        </w:rPr>
-        <w:lastRenderedPageBreak/>
         <w:t xml:space="preserve">WEBSITE </w:t>
       </w:r>
       <w:r>
@@ -1558,7 +115,7 @@
                     </pic:cNvPicPr>
                   </pic:nvPicPr>
                   <pic:blipFill>
-                    <a:blip r:embed="rId7">
+                    <a:blip r:embed="rId8">
                       <a:extLst>
                         <a:ext uri="{28A0092B-C50C-407E-A947-70E740481C1C}">
                           <a14:useLocalDpi xmlns:a14="http://schemas.microsoft.com/office/drawing/2010/main" val="0"/>
@@ -1907,7 +464,7 @@
           <w:lang w:val="en-US"/>
         </w:rPr>
         <w:sectPr>
-          <w:footerReference w:type="default" r:id="rId8"/>
+          <w:footerReference w:type="default" r:id="rId9"/>
           <w:pgSz w:w="11906" w:h="16838" w:code="9"/>
           <w:pgMar w:top="1701" w:right="1701" w:bottom="1701" w:left="1701" w:header="709" w:footer="709" w:gutter="0"/>
           <w:cols w:space="708"/>
@@ -3950,7 +2507,27 @@
                 <w:szCs w:val="28"/>
                 <w:lang w:val="en-US"/>
               </w:rPr>
-              <w:t xml:space="preserve"> melihat semua daftar orang </w:t>
+              <w:t xml:space="preserve"> </w:t>
+            </w:r>
+            <w:proofErr w:type="spellStart"/>
+            <w:r>
+              <w:rPr>
+                <w:rFonts w:ascii="Times New Roman" w:hAnsi="Times New Roman" w:cs="Times New Roman"/>
+                <w:sz w:val="28"/>
+                <w:szCs w:val="28"/>
+                <w:lang w:val="en-US"/>
+              </w:rPr>
+              <w:t>melihat</w:t>
+            </w:r>
+            <w:proofErr w:type="spellEnd"/>
+            <w:r>
+              <w:rPr>
+                <w:rFonts w:ascii="Times New Roman" w:hAnsi="Times New Roman" w:cs="Times New Roman"/>
+                <w:sz w:val="28"/>
+                <w:szCs w:val="28"/>
+                <w:lang w:val="en-US"/>
+              </w:rPr>
+              <w:t xml:space="preserve"> semua daftar orang </w:t>
             </w:r>
             <w:proofErr w:type="spellStart"/>
             <w:r>
@@ -9563,6 +8140,975 @@
           <w:lang w:val="en-US"/>
         </w:rPr>
       </w:pPr>
+    </w:p>
+    <w:p>
+      <w:pPr>
+        <w:rPr>
+          <w:rFonts w:ascii="Times New Roman" w:hAnsi="Times New Roman" w:cs="Times New Roman"/>
+          <w:bCs/>
+          <w:sz w:val="24"/>
+          <w:szCs w:val="24"/>
+          <w:lang w:val="en-US"/>
+        </w:rPr>
+      </w:pPr>
+    </w:p>
+    <w:p>
+      <w:pPr>
+        <w:rPr>
+          <w:rFonts w:ascii="Times New Roman" w:hAnsi="Times New Roman" w:cs="Times New Roman"/>
+          <w:bCs/>
+          <w:sz w:val="24"/>
+          <w:szCs w:val="24"/>
+          <w:lang w:val="en-US"/>
+        </w:rPr>
+      </w:pPr>
+    </w:p>
+    <w:p>
+      <w:pPr>
+        <w:rPr>
+          <w:rFonts w:ascii="Times New Roman" w:hAnsi="Times New Roman" w:cs="Times New Roman"/>
+          <w:bCs/>
+          <w:sz w:val="24"/>
+          <w:szCs w:val="24"/>
+          <w:lang w:val="en-US"/>
+        </w:rPr>
+      </w:pPr>
+    </w:p>
+    <w:p>
+      <w:pPr>
+        <w:rPr>
+          <w:rFonts w:ascii="Times New Roman" w:hAnsi="Times New Roman" w:cs="Times New Roman"/>
+          <w:bCs/>
+          <w:sz w:val="24"/>
+          <w:szCs w:val="24"/>
+          <w:lang w:val="en-US"/>
+        </w:rPr>
+      </w:pPr>
+    </w:p>
+    <w:p>
+      <w:pPr>
+        <w:rPr>
+          <w:rFonts w:ascii="Times New Roman" w:hAnsi="Times New Roman" w:cs="Times New Roman"/>
+          <w:bCs/>
+          <w:sz w:val="24"/>
+          <w:szCs w:val="24"/>
+          <w:lang w:val="en-US"/>
+        </w:rPr>
+      </w:pPr>
+    </w:p>
+    <w:p>
+      <w:pPr>
+        <w:rPr>
+          <w:rFonts w:ascii="Times New Roman" w:hAnsi="Times New Roman" w:cs="Times New Roman"/>
+          <w:bCs/>
+          <w:sz w:val="24"/>
+          <w:szCs w:val="24"/>
+          <w:lang w:val="en-US"/>
+        </w:rPr>
+      </w:pPr>
+    </w:p>
+    <w:p>
+      <w:pPr>
+        <w:rPr>
+          <w:rFonts w:ascii="Times New Roman" w:hAnsi="Times New Roman" w:cs="Times New Roman"/>
+          <w:bCs/>
+          <w:sz w:val="24"/>
+          <w:szCs w:val="24"/>
+          <w:lang w:val="en-US"/>
+        </w:rPr>
+      </w:pPr>
+    </w:p>
+    <w:p>
+      <w:pPr>
+        <w:rPr>
+          <w:rFonts w:ascii="Times New Roman" w:hAnsi="Times New Roman" w:cs="Times New Roman"/>
+          <w:bCs/>
+          <w:sz w:val="24"/>
+          <w:szCs w:val="24"/>
+          <w:lang w:val="en-US"/>
+        </w:rPr>
+      </w:pPr>
+    </w:p>
+    <w:p>
+      <w:pPr>
+        <w:rPr>
+          <w:rFonts w:ascii="Times New Roman" w:hAnsi="Times New Roman" w:cs="Times New Roman"/>
+          <w:bCs/>
+          <w:sz w:val="24"/>
+          <w:szCs w:val="24"/>
+          <w:lang w:val="en-US"/>
+        </w:rPr>
+      </w:pPr>
+    </w:p>
+    <w:p>
+      <w:pPr>
+        <w:rPr>
+          <w:rFonts w:ascii="Times New Roman" w:hAnsi="Times New Roman" w:cs="Times New Roman"/>
+          <w:bCs/>
+          <w:sz w:val="24"/>
+          <w:szCs w:val="24"/>
+          <w:lang w:val="en-US"/>
+        </w:rPr>
+      </w:pPr>
+    </w:p>
+    <w:p>
+      <w:pPr>
+        <w:rPr>
+          <w:rFonts w:ascii="Times New Roman" w:hAnsi="Times New Roman" w:cs="Times New Roman"/>
+          <w:bCs/>
+          <w:sz w:val="24"/>
+          <w:szCs w:val="24"/>
+          <w:lang w:val="en-US"/>
+        </w:rPr>
+      </w:pPr>
+    </w:p>
+    <w:p>
+      <w:pPr>
+        <w:rPr>
+          <w:rFonts w:ascii="Times New Roman" w:hAnsi="Times New Roman" w:cs="Times New Roman"/>
+          <w:bCs/>
+          <w:sz w:val="24"/>
+          <w:szCs w:val="24"/>
+          <w:lang w:val="en-US"/>
+        </w:rPr>
+      </w:pPr>
+    </w:p>
+    <w:p>
+      <w:pPr>
+        <w:rPr>
+          <w:rFonts w:ascii="Times New Roman" w:hAnsi="Times New Roman" w:cs="Times New Roman"/>
+          <w:bCs/>
+          <w:sz w:val="24"/>
+          <w:szCs w:val="24"/>
+          <w:lang w:val="en-US"/>
+        </w:rPr>
+      </w:pPr>
+    </w:p>
+    <w:p>
+      <w:pPr>
+        <w:rPr>
+          <w:rFonts w:ascii="Times New Roman" w:hAnsi="Times New Roman" w:cs="Times New Roman"/>
+          <w:bCs/>
+          <w:sz w:val="24"/>
+          <w:szCs w:val="24"/>
+          <w:lang w:val="en-US"/>
+        </w:rPr>
+      </w:pPr>
+    </w:p>
+    <w:p>
+      <w:pPr>
+        <w:rPr>
+          <w:rFonts w:ascii="Times New Roman" w:hAnsi="Times New Roman" w:cs="Times New Roman"/>
+          <w:bCs/>
+          <w:sz w:val="24"/>
+          <w:szCs w:val="24"/>
+          <w:lang w:val="en-US"/>
+        </w:rPr>
+      </w:pPr>
+    </w:p>
+    <w:p>
+      <w:pPr>
+        <w:rPr>
+          <w:rFonts w:ascii="Times New Roman" w:hAnsi="Times New Roman" w:cs="Times New Roman"/>
+          <w:bCs/>
+          <w:sz w:val="24"/>
+          <w:szCs w:val="24"/>
+          <w:lang w:val="en-US"/>
+        </w:rPr>
+      </w:pPr>
+    </w:p>
+    <w:p>
+      <w:pPr>
+        <w:rPr>
+          <w:rFonts w:ascii="Times New Roman" w:hAnsi="Times New Roman" w:cs="Times New Roman"/>
+          <w:bCs/>
+          <w:sz w:val="24"/>
+          <w:szCs w:val="24"/>
+          <w:lang w:val="en-US"/>
+        </w:rPr>
+      </w:pPr>
+    </w:p>
+    <w:p>
+      <w:pPr>
+        <w:rPr>
+          <w:rFonts w:ascii="Times New Roman" w:hAnsi="Times New Roman" w:cs="Times New Roman"/>
+          <w:bCs/>
+          <w:sz w:val="24"/>
+          <w:szCs w:val="24"/>
+          <w:lang w:val="en-US"/>
+        </w:rPr>
+      </w:pPr>
+    </w:p>
+    <w:p>
+      <w:pPr>
+        <w:rPr>
+          <w:rFonts w:ascii="Times New Roman" w:hAnsi="Times New Roman" w:cs="Times New Roman"/>
+          <w:bCs/>
+          <w:sz w:val="24"/>
+          <w:szCs w:val="24"/>
+          <w:lang w:val="en-US"/>
+        </w:rPr>
+      </w:pPr>
+      <w:r>
+        <w:rPr>
+          <w:rFonts w:ascii="Times New Roman" w:hAnsi="Times New Roman" w:cs="Times New Roman"/>
+          <w:bCs/>
+          <w:sz w:val="24"/>
+          <w:szCs w:val="24"/>
+          <w:lang w:val="en-US"/>
+        </w:rPr>
+        <w:lastRenderedPageBreak/>
+        <w:t>HASIL SCREENSHOT</w:t>
+      </w:r>
+    </w:p>
+    <w:p>
+      <w:pPr>
+        <w:rPr>
+          <w:rFonts w:ascii="Times New Roman" w:hAnsi="Times New Roman" w:cs="Times New Roman"/>
+          <w:bCs/>
+          <w:sz w:val="24"/>
+          <w:szCs w:val="24"/>
+          <w:lang w:val="en-US"/>
+        </w:rPr>
+      </w:pPr>
+      <w:r>
+        <w:rPr>
+          <w:rFonts w:ascii="Times New Roman" w:hAnsi="Times New Roman" w:cs="Times New Roman"/>
+          <w:bCs/>
+          <w:sz w:val="24"/>
+          <w:szCs w:val="24"/>
+          <w:lang w:val="en-US"/>
+        </w:rPr>
+        <w:t>TRELO</w:t>
+      </w:r>
+    </w:p>
+    <w:p>
+      <w:pPr>
+        <w:tabs>
+          <w:tab w:val="left" w:pos="435"/>
+        </w:tabs>
+        <w:rPr>
+          <w:rFonts w:ascii="Times New Roman" w:hAnsi="Times New Roman" w:cs="Times New Roman"/>
+          <w:sz w:val="24"/>
+          <w:szCs w:val="24"/>
+          <w:lang w:val="en-US"/>
+        </w:rPr>
+      </w:pPr>
+      <w:r>
+        <w:rPr>
+          <w:rFonts w:ascii="Times New Roman" w:hAnsi="Times New Roman" w:cs="Times New Roman"/>
+          <w:sz w:val="24"/>
+          <w:szCs w:val="24"/>
+          <w:lang w:val="en-US"/>
+        </w:rPr>
+        <w:t xml:space="preserve">Link </w:t>
+      </w:r>
+      <w:proofErr w:type="spellStart"/>
+      <w:proofErr w:type="gramStart"/>
+      <w:r>
+        <w:rPr>
+          <w:rFonts w:ascii="Times New Roman" w:hAnsi="Times New Roman" w:cs="Times New Roman"/>
+          <w:sz w:val="24"/>
+          <w:szCs w:val="24"/>
+          <w:lang w:val="en-US"/>
+        </w:rPr>
+        <w:t>Trelo</w:t>
+      </w:r>
+      <w:proofErr w:type="spellEnd"/>
+      <w:r>
+        <w:rPr>
+          <w:rFonts w:ascii="Times New Roman" w:hAnsi="Times New Roman" w:cs="Times New Roman"/>
+          <w:sz w:val="24"/>
+          <w:szCs w:val="24"/>
+          <w:lang w:val="en-US"/>
+        </w:rPr>
+        <w:t xml:space="preserve"> :</w:t>
+      </w:r>
+      <w:proofErr w:type="gramEnd"/>
+      <w:r>
+        <w:rPr>
+          <w:rFonts w:ascii="Times New Roman" w:hAnsi="Times New Roman" w:cs="Times New Roman"/>
+          <w:sz w:val="24"/>
+          <w:szCs w:val="24"/>
+          <w:lang w:val="en-US"/>
+        </w:rPr>
+        <w:t xml:space="preserve"> </w:t>
+      </w:r>
+      <w:r>
+        <w:rPr>
+          <w:rFonts w:ascii="Times New Roman" w:hAnsi="Times New Roman" w:cs="Times New Roman"/>
+          <w:sz w:val="24"/>
+          <w:szCs w:val="24"/>
+          <w:lang w:val="en-US"/>
+        </w:rPr>
+        <w:br/>
+      </w:r>
+      <w:hyperlink r:id="rId10" w:history="1">
+        <w:r>
+          <w:rPr>
+            <w:rStyle w:val="Hyperlink"/>
+            <w:rFonts w:ascii="Times New Roman" w:hAnsi="Times New Roman" w:cs="Times New Roman"/>
+            <w:sz w:val="24"/>
+            <w:szCs w:val="24"/>
+            <w:lang w:val="en-US"/>
+          </w:rPr>
+          <w:t>https://trello.com/b/WzuMlpGx/project</w:t>
+        </w:r>
+      </w:hyperlink>
+    </w:p>
+    <w:p>
+      <w:pPr>
+        <w:rPr>
+          <w:rFonts w:ascii="Times New Roman" w:hAnsi="Times New Roman" w:cs="Times New Roman"/>
+          <w:bCs/>
+          <w:sz w:val="24"/>
+          <w:szCs w:val="24"/>
+          <w:lang w:val="en-US"/>
+        </w:rPr>
+      </w:pPr>
+      <w:r>
+        <w:rPr>
+          <w:noProof/>
+        </w:rPr>
+        <w:drawing>
+          <wp:anchor distT="0" distB="0" distL="114300" distR="114300" simplePos="0" relativeHeight="251658240" behindDoc="1" locked="0" layoutInCell="1" allowOverlap="1" wp14:anchorId="4E9422FE" wp14:editId="31A51F7C">
+            <wp:simplePos x="0" y="0"/>
+            <wp:positionH relativeFrom="column">
+              <wp:posOffset>0</wp:posOffset>
+            </wp:positionH>
+            <wp:positionV relativeFrom="paragraph">
+              <wp:posOffset>-3751</wp:posOffset>
+            </wp:positionV>
+            <wp:extent cx="5731510" cy="3232785"/>
+            <wp:effectExtent l="0" t="0" r="2540" b="5715"/>
+            <wp:wrapNone/>
+            <wp:docPr id="103574135" name="Picture 1"/>
+            <wp:cNvGraphicFramePr>
+              <a:graphicFrameLocks xmlns:a="http://schemas.openxmlformats.org/drawingml/2006/main" noChangeAspect="1"/>
+            </wp:cNvGraphicFramePr>
+            <a:graphic xmlns:a="http://schemas.openxmlformats.org/drawingml/2006/main">
+              <a:graphicData uri="http://schemas.openxmlformats.org/drawingml/2006/picture">
+                <pic:pic xmlns:pic="http://schemas.openxmlformats.org/drawingml/2006/picture">
+                  <pic:nvPicPr>
+                    <pic:cNvPr id="103574135" name=""/>
+                    <pic:cNvPicPr/>
+                  </pic:nvPicPr>
+                  <pic:blipFill>
+                    <a:blip r:embed="rId11">
+                      <a:extLst>
+                        <a:ext uri="{28A0092B-C50C-407E-A947-70E740481C1C}">
+                          <a14:useLocalDpi xmlns:a14="http://schemas.microsoft.com/office/drawing/2010/main" val="0"/>
+                        </a:ext>
+                      </a:extLst>
+                    </a:blip>
+                    <a:stretch>
+                      <a:fillRect/>
+                    </a:stretch>
+                  </pic:blipFill>
+                  <pic:spPr>
+                    <a:xfrm>
+                      <a:off x="0" y="0"/>
+                      <a:ext cx="5731510" cy="3232785"/>
+                    </a:xfrm>
+                    <a:prstGeom prst="rect">
+                      <a:avLst/>
+                    </a:prstGeom>
+                  </pic:spPr>
+                </pic:pic>
+              </a:graphicData>
+            </a:graphic>
+            <wp14:sizeRelH relativeFrom="page">
+              <wp14:pctWidth>0</wp14:pctWidth>
+            </wp14:sizeRelH>
+            <wp14:sizeRelV relativeFrom="page">
+              <wp14:pctHeight>0</wp14:pctHeight>
+            </wp14:sizeRelV>
+          </wp:anchor>
+        </w:drawing>
+      </w:r>
+    </w:p>
+    <w:p>
+      <w:pPr>
+        <w:rPr>
+          <w:rFonts w:ascii="Times New Roman" w:hAnsi="Times New Roman" w:cs="Times New Roman"/>
+          <w:sz w:val="24"/>
+          <w:szCs w:val="24"/>
+          <w:lang w:val="en-US"/>
+        </w:rPr>
+      </w:pPr>
+    </w:p>
+    <w:p>
+      <w:pPr>
+        <w:rPr>
+          <w:rFonts w:ascii="Times New Roman" w:hAnsi="Times New Roman" w:cs="Times New Roman"/>
+          <w:sz w:val="24"/>
+          <w:szCs w:val="24"/>
+          <w:lang w:val="en-US"/>
+        </w:rPr>
+      </w:pPr>
+    </w:p>
+    <w:p>
+      <w:pPr>
+        <w:rPr>
+          <w:rFonts w:ascii="Times New Roman" w:hAnsi="Times New Roman" w:cs="Times New Roman"/>
+          <w:sz w:val="24"/>
+          <w:szCs w:val="24"/>
+          <w:lang w:val="en-US"/>
+        </w:rPr>
+      </w:pPr>
+    </w:p>
+    <w:p>
+      <w:pPr>
+        <w:rPr>
+          <w:rFonts w:ascii="Times New Roman" w:hAnsi="Times New Roman" w:cs="Times New Roman"/>
+          <w:sz w:val="24"/>
+          <w:szCs w:val="24"/>
+          <w:lang w:val="en-US"/>
+        </w:rPr>
+      </w:pPr>
+    </w:p>
+    <w:p>
+      <w:pPr>
+        <w:rPr>
+          <w:rFonts w:ascii="Times New Roman" w:hAnsi="Times New Roman" w:cs="Times New Roman"/>
+          <w:sz w:val="24"/>
+          <w:szCs w:val="24"/>
+          <w:lang w:val="en-US"/>
+        </w:rPr>
+      </w:pPr>
+    </w:p>
+    <w:p>
+      <w:pPr>
+        <w:rPr>
+          <w:rFonts w:ascii="Times New Roman" w:hAnsi="Times New Roman" w:cs="Times New Roman"/>
+          <w:sz w:val="24"/>
+          <w:szCs w:val="24"/>
+          <w:lang w:val="en-US"/>
+        </w:rPr>
+      </w:pPr>
+    </w:p>
+    <w:p>
+      <w:pPr>
+        <w:rPr>
+          <w:rFonts w:ascii="Times New Roman" w:hAnsi="Times New Roman" w:cs="Times New Roman"/>
+          <w:bCs/>
+          <w:sz w:val="24"/>
+          <w:szCs w:val="24"/>
+          <w:lang w:val="en-US"/>
+        </w:rPr>
+      </w:pPr>
+    </w:p>
+    <w:p>
+      <w:pPr>
+        <w:jc w:val="right"/>
+        <w:rPr>
+          <w:rFonts w:ascii="Times New Roman" w:hAnsi="Times New Roman" w:cs="Times New Roman"/>
+          <w:sz w:val="24"/>
+          <w:szCs w:val="24"/>
+          <w:lang w:val="en-US"/>
+        </w:rPr>
+      </w:pPr>
+    </w:p>
+    <w:p>
+      <w:pPr>
+        <w:jc w:val="right"/>
+        <w:rPr>
+          <w:rFonts w:ascii="Times New Roman" w:hAnsi="Times New Roman" w:cs="Times New Roman"/>
+          <w:sz w:val="24"/>
+          <w:szCs w:val="24"/>
+          <w:lang w:val="en-US"/>
+        </w:rPr>
+      </w:pPr>
+    </w:p>
+    <w:p>
+      <w:pPr>
+        <w:jc w:val="right"/>
+        <w:rPr>
+          <w:rFonts w:ascii="Times New Roman" w:hAnsi="Times New Roman" w:cs="Times New Roman"/>
+          <w:sz w:val="24"/>
+          <w:szCs w:val="24"/>
+          <w:lang w:val="en-US"/>
+        </w:rPr>
+      </w:pPr>
+    </w:p>
+    <w:p>
+      <w:pPr>
+        <w:tabs>
+          <w:tab w:val="left" w:pos="435"/>
+        </w:tabs>
+        <w:rPr>
+          <w:rFonts w:ascii="Times New Roman" w:hAnsi="Times New Roman" w:cs="Times New Roman"/>
+          <w:sz w:val="24"/>
+          <w:szCs w:val="24"/>
+          <w:lang w:val="en-US"/>
+        </w:rPr>
+      </w:pPr>
+    </w:p>
+    <w:p>
+      <w:pPr>
+        <w:tabs>
+          <w:tab w:val="left" w:pos="435"/>
+        </w:tabs>
+        <w:rPr>
+          <w:rFonts w:ascii="Times New Roman" w:hAnsi="Times New Roman" w:cs="Times New Roman"/>
+          <w:sz w:val="24"/>
+          <w:szCs w:val="24"/>
+          <w:lang w:val="en-US"/>
+        </w:rPr>
+      </w:pPr>
+    </w:p>
+    <w:p>
+      <w:pPr>
+        <w:tabs>
+          <w:tab w:val="left" w:pos="435"/>
+        </w:tabs>
+        <w:rPr>
+          <w:rFonts w:ascii="Times New Roman" w:hAnsi="Times New Roman" w:cs="Times New Roman"/>
+          <w:sz w:val="24"/>
+          <w:szCs w:val="24"/>
+          <w:lang w:val="en-US"/>
+        </w:rPr>
+      </w:pPr>
+      <w:r>
+        <w:rPr>
+          <w:rFonts w:ascii="Times New Roman" w:hAnsi="Times New Roman" w:cs="Times New Roman"/>
+          <w:sz w:val="24"/>
+          <w:szCs w:val="24"/>
+          <w:lang w:val="en-US"/>
+        </w:rPr>
+        <w:t>FIGMA</w:t>
+      </w:r>
+    </w:p>
+    <w:p>
+      <w:pPr>
+        <w:tabs>
+          <w:tab w:val="left" w:pos="435"/>
+        </w:tabs>
+        <w:rPr>
+          <w:rFonts w:ascii="Times New Roman" w:hAnsi="Times New Roman" w:cs="Times New Roman"/>
+          <w:sz w:val="24"/>
+          <w:szCs w:val="24"/>
+          <w:lang w:val="en-US"/>
+        </w:rPr>
+      </w:pPr>
+      <w:r>
+        <w:rPr>
+          <w:rFonts w:ascii="Times New Roman" w:hAnsi="Times New Roman" w:cs="Times New Roman"/>
+          <w:sz w:val="24"/>
+          <w:szCs w:val="24"/>
+          <w:lang w:val="en-US"/>
+        </w:rPr>
+        <w:t xml:space="preserve">Link </w:t>
+      </w:r>
+      <w:proofErr w:type="gramStart"/>
+      <w:r>
+        <w:rPr>
+          <w:rFonts w:ascii="Times New Roman" w:hAnsi="Times New Roman" w:cs="Times New Roman"/>
+          <w:sz w:val="24"/>
+          <w:szCs w:val="24"/>
+          <w:lang w:val="en-US"/>
+        </w:rPr>
+        <w:t>Figma :</w:t>
+      </w:r>
+      <w:proofErr w:type="gramEnd"/>
+    </w:p>
+    <w:p>
+      <w:pPr>
+        <w:tabs>
+          <w:tab w:val="left" w:pos="435"/>
+        </w:tabs>
+        <w:rPr>
+          <w:rFonts w:ascii="Times New Roman" w:hAnsi="Times New Roman" w:cs="Times New Roman"/>
+          <w:sz w:val="24"/>
+          <w:szCs w:val="24"/>
+          <w:lang w:val="en-US"/>
+        </w:rPr>
+      </w:pPr>
+      <w:hyperlink r:id="rId12" w:history="1">
+        <w:r>
+          <w:rPr>
+            <w:rStyle w:val="Hyperlink"/>
+            <w:rFonts w:ascii="Times New Roman" w:hAnsi="Times New Roman" w:cs="Times New Roman"/>
+            <w:sz w:val="24"/>
+            <w:szCs w:val="24"/>
+            <w:lang w:val="en-US"/>
+          </w:rPr>
+          <w:t>https://www.figma.com/file/n7XNqwAhA2d3iIOKkMDc4T/Untitled?type=design&amp;node-id=0%3A1&amp;t=oiHcMzKeHEtFy52s-1</w:t>
+        </w:r>
+      </w:hyperlink>
+      <w:r>
+        <w:rPr>
+          <w:rFonts w:ascii="Times New Roman" w:hAnsi="Times New Roman" w:cs="Times New Roman"/>
+          <w:sz w:val="24"/>
+          <w:szCs w:val="24"/>
+          <w:lang w:val="en-US"/>
+        </w:rPr>
+        <w:t xml:space="preserve"> </w:t>
+      </w:r>
+    </w:p>
+    <w:p>
+      <w:pPr>
+        <w:tabs>
+          <w:tab w:val="left" w:pos="435"/>
+        </w:tabs>
+        <w:rPr>
+          <w:rFonts w:ascii="Times New Roman" w:hAnsi="Times New Roman" w:cs="Times New Roman"/>
+          <w:sz w:val="24"/>
+          <w:szCs w:val="24"/>
+          <w:lang w:val="en-US"/>
+        </w:rPr>
+      </w:pPr>
+      <w:r>
+        <w:rPr>
+          <w:noProof/>
+        </w:rPr>
+        <w:drawing>
+          <wp:anchor distT="0" distB="0" distL="114300" distR="114300" simplePos="0" relativeHeight="251659264" behindDoc="1" locked="0" layoutInCell="1" allowOverlap="1" wp14:anchorId="2D2788B1" wp14:editId="3858381B">
+            <wp:simplePos x="0" y="0"/>
+            <wp:positionH relativeFrom="column">
+              <wp:posOffset>-635</wp:posOffset>
+            </wp:positionH>
+            <wp:positionV relativeFrom="paragraph">
+              <wp:posOffset>21176</wp:posOffset>
+            </wp:positionV>
+            <wp:extent cx="5731510" cy="3234690"/>
+            <wp:effectExtent l="0" t="0" r="2540" b="3810"/>
+            <wp:wrapNone/>
+            <wp:docPr id="23138853" name="Picture 1"/>
+            <wp:cNvGraphicFramePr>
+              <a:graphicFrameLocks xmlns:a="http://schemas.openxmlformats.org/drawingml/2006/main" noChangeAspect="1"/>
+            </wp:cNvGraphicFramePr>
+            <a:graphic xmlns:a="http://schemas.openxmlformats.org/drawingml/2006/main">
+              <a:graphicData uri="http://schemas.openxmlformats.org/drawingml/2006/picture">
+                <pic:pic xmlns:pic="http://schemas.openxmlformats.org/drawingml/2006/picture">
+                  <pic:nvPicPr>
+                    <pic:cNvPr id="23138853" name=""/>
+                    <pic:cNvPicPr/>
+                  </pic:nvPicPr>
+                  <pic:blipFill>
+                    <a:blip r:embed="rId13">
+                      <a:extLst>
+                        <a:ext uri="{28A0092B-C50C-407E-A947-70E740481C1C}">
+                          <a14:useLocalDpi xmlns:a14="http://schemas.microsoft.com/office/drawing/2010/main" val="0"/>
+                        </a:ext>
+                      </a:extLst>
+                    </a:blip>
+                    <a:stretch>
+                      <a:fillRect/>
+                    </a:stretch>
+                  </pic:blipFill>
+                  <pic:spPr>
+                    <a:xfrm>
+                      <a:off x="0" y="0"/>
+                      <a:ext cx="5731510" cy="3234690"/>
+                    </a:xfrm>
+                    <a:prstGeom prst="rect">
+                      <a:avLst/>
+                    </a:prstGeom>
+                  </pic:spPr>
+                </pic:pic>
+              </a:graphicData>
+            </a:graphic>
+            <wp14:sizeRelH relativeFrom="page">
+              <wp14:pctWidth>0</wp14:pctWidth>
+            </wp14:sizeRelH>
+            <wp14:sizeRelV relativeFrom="page">
+              <wp14:pctHeight>0</wp14:pctHeight>
+            </wp14:sizeRelV>
+          </wp:anchor>
+        </w:drawing>
+      </w:r>
+    </w:p>
+    <w:p>
+      <w:pPr>
+        <w:tabs>
+          <w:tab w:val="left" w:pos="435"/>
+        </w:tabs>
+        <w:rPr>
+          <w:rFonts w:ascii="Times New Roman" w:hAnsi="Times New Roman" w:cs="Times New Roman"/>
+          <w:sz w:val="24"/>
+          <w:szCs w:val="24"/>
+          <w:lang w:val="en-US"/>
+        </w:rPr>
+      </w:pPr>
+    </w:p>
+    <w:p>
+      <w:pPr>
+        <w:tabs>
+          <w:tab w:val="left" w:pos="435"/>
+        </w:tabs>
+        <w:rPr>
+          <w:rFonts w:ascii="Times New Roman" w:hAnsi="Times New Roman" w:cs="Times New Roman"/>
+          <w:sz w:val="24"/>
+          <w:szCs w:val="24"/>
+          <w:lang w:val="en-US"/>
+        </w:rPr>
+      </w:pPr>
+      <w:r>
+        <w:rPr>
+          <w:rFonts w:ascii="Times New Roman" w:hAnsi="Times New Roman" w:cs="Times New Roman"/>
+          <w:sz w:val="24"/>
+          <w:szCs w:val="24"/>
+          <w:lang w:val="en-US"/>
+        </w:rPr>
+        <w:tab/>
+      </w:r>
+    </w:p>
+    <w:p>
+      <w:pPr>
+        <w:tabs>
+          <w:tab w:val="left" w:pos="435"/>
+        </w:tabs>
+        <w:rPr>
+          <w:rFonts w:ascii="Times New Roman" w:hAnsi="Times New Roman" w:cs="Times New Roman"/>
+          <w:sz w:val="24"/>
+          <w:szCs w:val="24"/>
+          <w:lang w:val="en-US"/>
+        </w:rPr>
+      </w:pPr>
+    </w:p>
+    <w:p>
+      <w:pPr>
+        <w:tabs>
+          <w:tab w:val="left" w:pos="435"/>
+        </w:tabs>
+        <w:rPr>
+          <w:rFonts w:ascii="Times New Roman" w:hAnsi="Times New Roman" w:cs="Times New Roman"/>
+          <w:sz w:val="24"/>
+          <w:szCs w:val="24"/>
+          <w:lang w:val="en-US"/>
+        </w:rPr>
+      </w:pPr>
+    </w:p>
+    <w:p>
+      <w:pPr>
+        <w:tabs>
+          <w:tab w:val="left" w:pos="435"/>
+        </w:tabs>
+        <w:rPr>
+          <w:rFonts w:ascii="Times New Roman" w:hAnsi="Times New Roman" w:cs="Times New Roman"/>
+          <w:sz w:val="24"/>
+          <w:szCs w:val="24"/>
+          <w:lang w:val="en-US"/>
+        </w:rPr>
+      </w:pPr>
+    </w:p>
+    <w:p>
+      <w:pPr>
+        <w:tabs>
+          <w:tab w:val="left" w:pos="435"/>
+        </w:tabs>
+        <w:rPr>
+          <w:rFonts w:ascii="Times New Roman" w:hAnsi="Times New Roman" w:cs="Times New Roman"/>
+          <w:sz w:val="24"/>
+          <w:szCs w:val="24"/>
+          <w:lang w:val="en-US"/>
+        </w:rPr>
+      </w:pPr>
+    </w:p>
+    <w:p>
+      <w:pPr>
+        <w:tabs>
+          <w:tab w:val="left" w:pos="435"/>
+        </w:tabs>
+        <w:rPr>
+          <w:rFonts w:ascii="Times New Roman" w:hAnsi="Times New Roman" w:cs="Times New Roman"/>
+          <w:sz w:val="24"/>
+          <w:szCs w:val="24"/>
+          <w:lang w:val="en-US"/>
+        </w:rPr>
+      </w:pPr>
+    </w:p>
+    <w:p>
+      <w:pPr>
+        <w:tabs>
+          <w:tab w:val="left" w:pos="435"/>
+        </w:tabs>
+        <w:rPr>
+          <w:rFonts w:ascii="Times New Roman" w:hAnsi="Times New Roman" w:cs="Times New Roman"/>
+          <w:sz w:val="24"/>
+          <w:szCs w:val="24"/>
+          <w:lang w:val="en-US"/>
+        </w:rPr>
+      </w:pPr>
+    </w:p>
+    <w:p>
+      <w:pPr>
+        <w:tabs>
+          <w:tab w:val="left" w:pos="435"/>
+        </w:tabs>
+        <w:rPr>
+          <w:rFonts w:ascii="Times New Roman" w:hAnsi="Times New Roman" w:cs="Times New Roman"/>
+          <w:sz w:val="24"/>
+          <w:szCs w:val="24"/>
+          <w:lang w:val="en-US"/>
+        </w:rPr>
+      </w:pPr>
+    </w:p>
+    <w:p>
+      <w:pPr>
+        <w:tabs>
+          <w:tab w:val="left" w:pos="435"/>
+        </w:tabs>
+        <w:rPr>
+          <w:rFonts w:ascii="Times New Roman" w:hAnsi="Times New Roman" w:cs="Times New Roman"/>
+          <w:sz w:val="24"/>
+          <w:szCs w:val="24"/>
+          <w:lang w:val="en-US"/>
+        </w:rPr>
+      </w:pPr>
+      <w:r>
+        <w:rPr>
+          <w:rFonts w:ascii="Times New Roman" w:hAnsi="Times New Roman" w:cs="Times New Roman"/>
+          <w:sz w:val="24"/>
+          <w:szCs w:val="24"/>
+          <w:lang w:val="en-US"/>
+        </w:rPr>
+        <w:lastRenderedPageBreak/>
+        <w:t xml:space="preserve">GITHUB </w:t>
+      </w:r>
+    </w:p>
+    <w:p>
+      <w:pPr>
+        <w:tabs>
+          <w:tab w:val="left" w:pos="435"/>
+        </w:tabs>
+        <w:rPr>
+          <w:rFonts w:ascii="Times New Roman" w:hAnsi="Times New Roman" w:cs="Times New Roman"/>
+          <w:sz w:val="24"/>
+          <w:szCs w:val="24"/>
+          <w:lang w:val="en-US"/>
+        </w:rPr>
+      </w:pPr>
+      <w:r>
+        <w:rPr>
+          <w:rFonts w:ascii="Times New Roman" w:hAnsi="Times New Roman" w:cs="Times New Roman"/>
+          <w:sz w:val="24"/>
+          <w:szCs w:val="24"/>
+          <w:lang w:val="en-US"/>
+        </w:rPr>
+        <w:t xml:space="preserve">Link </w:t>
+      </w:r>
+      <w:proofErr w:type="spellStart"/>
+      <w:proofErr w:type="gramStart"/>
+      <w:r>
+        <w:rPr>
+          <w:rFonts w:ascii="Times New Roman" w:hAnsi="Times New Roman" w:cs="Times New Roman"/>
+          <w:sz w:val="24"/>
+          <w:szCs w:val="24"/>
+          <w:lang w:val="en-US"/>
+        </w:rPr>
+        <w:t>Github</w:t>
+      </w:r>
+      <w:proofErr w:type="spellEnd"/>
+      <w:r>
+        <w:rPr>
+          <w:rFonts w:ascii="Times New Roman" w:hAnsi="Times New Roman" w:cs="Times New Roman"/>
+          <w:sz w:val="24"/>
+          <w:szCs w:val="24"/>
+          <w:lang w:val="en-US"/>
+        </w:rPr>
+        <w:t xml:space="preserve"> :</w:t>
+      </w:r>
+      <w:proofErr w:type="gramEnd"/>
+    </w:p>
+    <w:p>
+      <w:pPr>
+        <w:tabs>
+          <w:tab w:val="left" w:pos="435"/>
+        </w:tabs>
+        <w:rPr>
+          <w:rFonts w:ascii="Times New Roman" w:hAnsi="Times New Roman" w:cs="Times New Roman"/>
+          <w:sz w:val="24"/>
+          <w:szCs w:val="24"/>
+          <w:lang w:val="en-US"/>
+        </w:rPr>
+      </w:pPr>
+      <w:hyperlink r:id="rId14" w:history="1">
+        <w:r>
+          <w:rPr>
+            <w:rStyle w:val="Hyperlink"/>
+            <w:rFonts w:ascii="Times New Roman" w:hAnsi="Times New Roman" w:cs="Times New Roman"/>
+            <w:sz w:val="24"/>
+            <w:szCs w:val="24"/>
+            <w:lang w:val="en-US"/>
+          </w:rPr>
+          <w:t>https://github.com/RiyeMikroskil/UTS-A</w:t>
+        </w:r>
+        <w:r>
+          <w:rPr>
+            <w:rStyle w:val="Hyperlink"/>
+            <w:rFonts w:ascii="Times New Roman" w:hAnsi="Times New Roman" w:cs="Times New Roman"/>
+            <w:sz w:val="24"/>
+            <w:szCs w:val="24"/>
+            <w:lang w:val="en-US"/>
+          </w:rPr>
+          <w:t>g</w:t>
+        </w:r>
+        <w:r>
+          <w:rPr>
+            <w:rStyle w:val="Hyperlink"/>
+            <w:rFonts w:ascii="Times New Roman" w:hAnsi="Times New Roman" w:cs="Times New Roman"/>
+            <w:sz w:val="24"/>
+            <w:szCs w:val="24"/>
+            <w:lang w:val="en-US"/>
+          </w:rPr>
+          <w:t>ile.git</w:t>
+        </w:r>
+      </w:hyperlink>
+    </w:p>
+    <w:p>
+      <w:pPr>
+        <w:tabs>
+          <w:tab w:val="left" w:pos="435"/>
+        </w:tabs>
+        <w:rPr>
+          <w:rFonts w:ascii="Times New Roman" w:hAnsi="Times New Roman" w:cs="Times New Roman"/>
+          <w:sz w:val="24"/>
+          <w:szCs w:val="24"/>
+          <w:lang w:val="en-US"/>
+        </w:rPr>
+      </w:pPr>
+      <w:r>
+        <w:rPr>
+          <w:noProof/>
+        </w:rPr>
+        <w:drawing>
+          <wp:inline distT="0" distB="0" distL="0" distR="0" wp14:anchorId="4AF589BB" wp14:editId="5F6FB639">
+            <wp:extent cx="5731510" cy="3218815"/>
+            <wp:effectExtent l="0" t="0" r="2540" b="635"/>
+            <wp:docPr id="6931328" name="Picture 1"/>
+            <wp:cNvGraphicFramePr>
+              <a:graphicFrameLocks xmlns:a="http://schemas.openxmlformats.org/drawingml/2006/main" noChangeAspect="1"/>
+            </wp:cNvGraphicFramePr>
+            <a:graphic xmlns:a="http://schemas.openxmlformats.org/drawingml/2006/main">
+              <a:graphicData uri="http://schemas.openxmlformats.org/drawingml/2006/picture">
+                <pic:pic xmlns:pic="http://schemas.openxmlformats.org/drawingml/2006/picture">
+                  <pic:nvPicPr>
+                    <pic:cNvPr id="6931328" name=""/>
+                    <pic:cNvPicPr/>
+                  </pic:nvPicPr>
+                  <pic:blipFill>
+                    <a:blip r:embed="rId15"/>
+                    <a:stretch>
+                      <a:fillRect/>
+                    </a:stretch>
+                  </pic:blipFill>
+                  <pic:spPr>
+                    <a:xfrm>
+                      <a:off x="0" y="0"/>
+                      <a:ext cx="5731510" cy="3218815"/>
+                    </a:xfrm>
+                    <a:prstGeom prst="rect">
+                      <a:avLst/>
+                    </a:prstGeom>
+                  </pic:spPr>
+                </pic:pic>
+              </a:graphicData>
+            </a:graphic>
+          </wp:inline>
+        </w:drawing>
+      </w:r>
     </w:p>
     <w:sectPr>
       <w:pgSz w:w="11906" w:h="16838"/>
@@ -10261,6 +9807,41 @@
       </w:tblBorders>
     </w:tblPr>
   </w:style>
+  <w:style w:type="character" w:styleId="Hyperlink">
+    <w:name w:val="Hyperlink"/>
+    <w:basedOn w:val="DefaultParagraphFont"/>
+    <w:uiPriority w:val="99"/>
+    <w:unhideWhenUsed/>
+    <w:rsid w:val="00956FC3"/>
+    <w:rPr>
+      <w:color w:val="0563C1" w:themeColor="hyperlink"/>
+      <w:u w:val="single"/>
+    </w:rPr>
+  </w:style>
+  <w:style w:type="character" w:styleId="UnresolvedMention">
+    <w:name w:val="Unresolved Mention"/>
+    <w:basedOn w:val="DefaultParagraphFont"/>
+    <w:uiPriority w:val="99"/>
+    <w:semiHidden/>
+    <w:unhideWhenUsed/>
+    <w:rsid w:val="00956FC3"/>
+    <w:rPr>
+      <w:color w:val="605E5C"/>
+      <w:shd w:val="clear" w:color="auto" w:fill="E1DFDD"/>
+    </w:rPr>
+  </w:style>
+  <w:style w:type="character" w:styleId="FollowedHyperlink">
+    <w:name w:val="FollowedHyperlink"/>
+    <w:basedOn w:val="DefaultParagraphFont"/>
+    <w:uiPriority w:val="99"/>
+    <w:semiHidden/>
+    <w:unhideWhenUsed/>
+    <w:rsid w:val="00956FC3"/>
+    <w:rPr>
+      <w:color w:val="954F72" w:themeColor="followedHyperlink"/>
+      <w:u w:val="single"/>
+    </w:rPr>
+  </w:style>
 </w:styles>
 </file>
 
@@ -10557,4 +10138,16 @@
     </a:ext>
   </a:extLst>
 </a:theme>
+</file>
+
+<file path=customXml/item1.xml><?xml version="1.0" encoding="utf-8"?>
+<b:Sources xmlns:b="http://schemas.openxmlformats.org/officeDocument/2006/bibliography" xmlns="http://schemas.openxmlformats.org/officeDocument/2006/bibliography" SelectedStyle="\APASixthEditionOfficeOnline.xsl" StyleName="APA" Version="6"/>
+</file>
+
+<file path=customXml/itemProps1.xml><?xml version="1.0" encoding="utf-8"?>
+<ds:datastoreItem xmlns:ds="http://schemas.openxmlformats.org/officeDocument/2006/customXml" ds:itemID="{80D2D0A0-D158-4E0D-841B-D4D3FD54A606}">
+  <ds:schemaRefs>
+    <ds:schemaRef ds:uri="http://schemas.openxmlformats.org/officeDocument/2006/bibliography"/>
+  </ds:schemaRefs>
+</ds:datastoreItem>
 </file>
</xml_diff>